<commit_message>
Scrape of Dog Image
</commit_message>
<xml_diff>
--- a/Research Progress/Draft Proposal.docx
+++ b/Research Progress/Draft Proposal.docx
@@ -174,6 +174,7 @@
           <w14:ligatures w14:val="none"/>
         </w:rPr>
       </w:pPr>
+      <w:proofErr w:type="spellStart"/>
       <w:r>
         <w:rPr>
           <w:rFonts w:ascii="Times New Roman" w:eastAsia="Times New Roman" w:hAnsi="Times New Roman" w:cs="Times New Roman"/>
@@ -183,8 +184,9 @@
           <w:sz w:val="32"/>
           <w14:ligatures w14:val="none"/>
         </w:rPr>
-        <w:t>VisionHealth Feeder</w:t>
-      </w:r>
+        <w:t>VisionHealth</w:t>
+      </w:r>
+      <w:proofErr w:type="spellEnd"/>
       <w:r>
         <w:rPr>
           <w:rFonts w:ascii="Times New Roman" w:eastAsia="Times New Roman" w:hAnsi="Times New Roman" w:cs="Times New Roman"/>
@@ -194,7 +196,77 @@
           <w:sz w:val="32"/>
           <w14:ligatures w14:val="none"/>
         </w:rPr>
-        <w:t>(VHF)</w:t>
+        <w:t xml:space="preserve"> </w:t>
+      </w:r>
+      <w:proofErr w:type="gramStart"/>
+      <w:r>
+        <w:rPr>
+          <w:rFonts w:ascii="Times New Roman" w:eastAsia="Times New Roman" w:hAnsi="Times New Roman" w:cs="Times New Roman"/>
+          <w:b/>
+          <w:color w:val="000000"/>
+          <w:kern w:val="0"/>
+          <w:sz w:val="32"/>
+          <w14:ligatures w14:val="none"/>
+        </w:rPr>
+        <w:t>Feeder</w:t>
+      </w:r>
+      <w:r>
+        <w:rPr>
+          <w:rFonts w:ascii="Times New Roman" w:eastAsia="Times New Roman" w:hAnsi="Times New Roman" w:cs="Times New Roman"/>
+          <w:b/>
+          <w:color w:val="000000"/>
+          <w:kern w:val="0"/>
+          <w:sz w:val="32"/>
+          <w14:ligatures w14:val="none"/>
+        </w:rPr>
+        <w:t>(</w:t>
+      </w:r>
+      <w:proofErr w:type="spellStart"/>
+      <w:proofErr w:type="gramEnd"/>
+      <w:r>
+        <w:rPr>
+          <w:rFonts w:ascii="Times New Roman" w:eastAsia="Times New Roman" w:hAnsi="Times New Roman" w:cs="Times New Roman"/>
+          <w:b/>
+          <w:color w:val="000000"/>
+          <w:kern w:val="0"/>
+          <w:sz w:val="32"/>
+          <w14:ligatures w14:val="none"/>
+        </w:rPr>
+        <w:t>V</w:t>
+      </w:r>
+      <w:r>
+        <w:rPr>
+          <w:rFonts w:ascii="Times New Roman" w:eastAsia="Times New Roman" w:hAnsi="Times New Roman" w:cs="Times New Roman"/>
+          <w:b/>
+          <w:color w:val="000000"/>
+          <w:kern w:val="0"/>
+          <w:sz w:val="32"/>
+          <w14:ligatures w14:val="none"/>
+        </w:rPr>
+        <w:t>i</w:t>
+      </w:r>
+      <w:r>
+        <w:rPr>
+          <w:rFonts w:ascii="Times New Roman" w:eastAsia="Times New Roman" w:hAnsi="Times New Roman" w:cs="Times New Roman"/>
+          <w:b/>
+          <w:color w:val="000000"/>
+          <w:kern w:val="0"/>
+          <w:sz w:val="32"/>
+          <w14:ligatures w14:val="none"/>
+        </w:rPr>
+        <w:t>HF</w:t>
+      </w:r>
+      <w:proofErr w:type="spellEnd"/>
+      <w:r>
+        <w:rPr>
+          <w:rFonts w:ascii="Times New Roman" w:eastAsia="Times New Roman" w:hAnsi="Times New Roman" w:cs="Times New Roman"/>
+          <w:b/>
+          <w:color w:val="000000"/>
+          <w:kern w:val="0"/>
+          <w:sz w:val="32"/>
+          <w14:ligatures w14:val="none"/>
+        </w:rPr>
+        <w:t>)</w:t>
       </w:r>
     </w:p>
     <w:p>
@@ -516,9 +588,6 @@
         <w:p>
           <w:pPr>
             <w:pStyle w:val="TOC1"/>
-            <w:tabs>
-              <w:tab w:val="right" w:leader="dot" w:pos="9016"/>
-            </w:tabs>
             <w:rPr>
               <w:rFonts w:eastAsiaTheme="minorEastAsia"/>
               <w:noProof/>
@@ -534,7 +603,7 @@
           <w:r>
             <w:fldChar w:fldCharType="separate"/>
           </w:r>
-          <w:hyperlink w:anchor="_Toc149679042" w:history="1">
+          <w:hyperlink w:anchor="_Toc150687702" w:history="1">
             <w:r>
               <w:rPr>
                 <w:rStyle w:val="Hyperlink"/>
@@ -561,7 +630,7 @@
                 <w:noProof/>
                 <w:webHidden/>
               </w:rPr>
-              <w:instrText xml:space="preserve"> PAGEREF _Toc149679042 \h </w:instrText>
+              <w:instrText xml:space="preserve"> PAGEREF _Toc150687702 \h </w:instrText>
             </w:r>
             <w:r>
               <w:rPr>
@@ -582,6 +651,609 @@
                 <w:webHidden/>
               </w:rPr>
               <w:t>3</w:t>
+            </w:r>
+            <w:r>
+              <w:rPr>
+                <w:noProof/>
+                <w:webHidden/>
+              </w:rPr>
+              <w:fldChar w:fldCharType="end"/>
+            </w:r>
+          </w:hyperlink>
+        </w:p>
+        <w:p>
+          <w:pPr>
+            <w:pStyle w:val="TOC1"/>
+            <w:rPr>
+              <w:rFonts w:eastAsiaTheme="minorEastAsia"/>
+              <w:noProof/>
+              <w:lang w:eastAsia="en-GB"/>
+            </w:rPr>
+          </w:pPr>
+          <w:hyperlink w:anchor="_Toc150687703" w:history="1">
+            <w:r>
+              <w:rPr>
+                <w:rStyle w:val="Hyperlink"/>
+                <w:noProof/>
+              </w:rPr>
+              <w:t>2. Problem Statement</w:t>
+            </w:r>
+            <w:r>
+              <w:rPr>
+                <w:noProof/>
+                <w:webHidden/>
+              </w:rPr>
+              <w:tab/>
+            </w:r>
+            <w:r>
+              <w:rPr>
+                <w:noProof/>
+                <w:webHidden/>
+              </w:rPr>
+              <w:fldChar w:fldCharType="begin"/>
+            </w:r>
+            <w:r>
+              <w:rPr>
+                <w:noProof/>
+                <w:webHidden/>
+              </w:rPr>
+              <w:instrText xml:space="preserve"> PAGEREF _Toc150687703 \h </w:instrText>
+            </w:r>
+            <w:r>
+              <w:rPr>
+                <w:noProof/>
+                <w:webHidden/>
+              </w:rPr>
+            </w:r>
+            <w:r>
+              <w:rPr>
+                <w:noProof/>
+                <w:webHidden/>
+              </w:rPr>
+              <w:fldChar w:fldCharType="separate"/>
+            </w:r>
+            <w:r>
+              <w:rPr>
+                <w:noProof/>
+                <w:webHidden/>
+              </w:rPr>
+              <w:t>3</w:t>
+            </w:r>
+            <w:r>
+              <w:rPr>
+                <w:noProof/>
+                <w:webHidden/>
+              </w:rPr>
+              <w:fldChar w:fldCharType="end"/>
+            </w:r>
+          </w:hyperlink>
+        </w:p>
+        <w:p>
+          <w:pPr>
+            <w:pStyle w:val="TOC1"/>
+            <w:rPr>
+              <w:rFonts w:eastAsiaTheme="minorEastAsia"/>
+              <w:noProof/>
+              <w:lang w:eastAsia="en-GB"/>
+            </w:rPr>
+          </w:pPr>
+          <w:hyperlink w:anchor="_Toc150687704" w:history="1">
+            <w:r>
+              <w:rPr>
+                <w:rStyle w:val="Hyperlink"/>
+                <w:noProof/>
+              </w:rPr>
+              <w:t>3. Description of Project</w:t>
+            </w:r>
+            <w:r>
+              <w:rPr>
+                <w:noProof/>
+                <w:webHidden/>
+              </w:rPr>
+              <w:tab/>
+            </w:r>
+            <w:r>
+              <w:rPr>
+                <w:noProof/>
+                <w:webHidden/>
+              </w:rPr>
+              <w:fldChar w:fldCharType="begin"/>
+            </w:r>
+            <w:r>
+              <w:rPr>
+                <w:noProof/>
+                <w:webHidden/>
+              </w:rPr>
+              <w:instrText xml:space="preserve"> PAGEREF _Toc150687704 \h </w:instrText>
+            </w:r>
+            <w:r>
+              <w:rPr>
+                <w:noProof/>
+                <w:webHidden/>
+              </w:rPr>
+            </w:r>
+            <w:r>
+              <w:rPr>
+                <w:noProof/>
+                <w:webHidden/>
+              </w:rPr>
+              <w:fldChar w:fldCharType="separate"/>
+            </w:r>
+            <w:r>
+              <w:rPr>
+                <w:noProof/>
+                <w:webHidden/>
+              </w:rPr>
+              <w:t>4</w:t>
+            </w:r>
+            <w:r>
+              <w:rPr>
+                <w:noProof/>
+                <w:webHidden/>
+              </w:rPr>
+              <w:fldChar w:fldCharType="end"/>
+            </w:r>
+          </w:hyperlink>
+        </w:p>
+        <w:p>
+          <w:pPr>
+            <w:pStyle w:val="TOC1"/>
+            <w:rPr>
+              <w:rFonts w:eastAsiaTheme="minorEastAsia"/>
+              <w:noProof/>
+              <w:lang w:eastAsia="en-GB"/>
+            </w:rPr>
+          </w:pPr>
+          <w:hyperlink w:anchor="_Toc150687705" w:history="1">
+            <w:r>
+              <w:rPr>
+                <w:rStyle w:val="Hyperlink"/>
+                <w:noProof/>
+              </w:rPr>
+              <w:t>3.1. Project Overview Aims Of Project</w:t>
+            </w:r>
+            <w:r>
+              <w:rPr>
+                <w:noProof/>
+                <w:webHidden/>
+              </w:rPr>
+              <w:tab/>
+            </w:r>
+            <w:r>
+              <w:rPr>
+                <w:noProof/>
+                <w:webHidden/>
+              </w:rPr>
+              <w:fldChar w:fldCharType="begin"/>
+            </w:r>
+            <w:r>
+              <w:rPr>
+                <w:noProof/>
+                <w:webHidden/>
+              </w:rPr>
+              <w:instrText xml:space="preserve"> PAGEREF _Toc150687705 \h </w:instrText>
+            </w:r>
+            <w:r>
+              <w:rPr>
+                <w:noProof/>
+                <w:webHidden/>
+              </w:rPr>
+            </w:r>
+            <w:r>
+              <w:rPr>
+                <w:noProof/>
+                <w:webHidden/>
+              </w:rPr>
+              <w:fldChar w:fldCharType="separate"/>
+            </w:r>
+            <w:r>
+              <w:rPr>
+                <w:noProof/>
+                <w:webHidden/>
+              </w:rPr>
+              <w:t>4</w:t>
+            </w:r>
+            <w:r>
+              <w:rPr>
+                <w:noProof/>
+                <w:webHidden/>
+              </w:rPr>
+              <w:fldChar w:fldCharType="end"/>
+            </w:r>
+          </w:hyperlink>
+        </w:p>
+        <w:p>
+          <w:pPr>
+            <w:pStyle w:val="TOC1"/>
+            <w:rPr>
+              <w:rFonts w:eastAsiaTheme="minorEastAsia"/>
+              <w:noProof/>
+              <w:lang w:eastAsia="en-GB"/>
+            </w:rPr>
+          </w:pPr>
+          <w:hyperlink w:anchor="_Toc150687706" w:history="1">
+            <w:r>
+              <w:rPr>
+                <w:rStyle w:val="Hyperlink"/>
+                <w:noProof/>
+              </w:rPr>
+              <w:t>3.2. Aim of the project</w:t>
+            </w:r>
+            <w:r>
+              <w:rPr>
+                <w:noProof/>
+                <w:webHidden/>
+              </w:rPr>
+              <w:tab/>
+            </w:r>
+            <w:r>
+              <w:rPr>
+                <w:noProof/>
+                <w:webHidden/>
+              </w:rPr>
+              <w:fldChar w:fldCharType="begin"/>
+            </w:r>
+            <w:r>
+              <w:rPr>
+                <w:noProof/>
+                <w:webHidden/>
+              </w:rPr>
+              <w:instrText xml:space="preserve"> PAGEREF _Toc150687706 \h </w:instrText>
+            </w:r>
+            <w:r>
+              <w:rPr>
+                <w:noProof/>
+                <w:webHidden/>
+              </w:rPr>
+            </w:r>
+            <w:r>
+              <w:rPr>
+                <w:noProof/>
+                <w:webHidden/>
+              </w:rPr>
+              <w:fldChar w:fldCharType="separate"/>
+            </w:r>
+            <w:r>
+              <w:rPr>
+                <w:noProof/>
+                <w:webHidden/>
+              </w:rPr>
+              <w:t>4</w:t>
+            </w:r>
+            <w:r>
+              <w:rPr>
+                <w:noProof/>
+                <w:webHidden/>
+              </w:rPr>
+              <w:fldChar w:fldCharType="end"/>
+            </w:r>
+          </w:hyperlink>
+        </w:p>
+        <w:p>
+          <w:pPr>
+            <w:pStyle w:val="TOC1"/>
+            <w:rPr>
+              <w:rFonts w:eastAsiaTheme="minorEastAsia"/>
+              <w:noProof/>
+              <w:lang w:eastAsia="en-GB"/>
+            </w:rPr>
+          </w:pPr>
+          <w:hyperlink w:anchor="_Toc150687707" w:history="1">
+            <w:r>
+              <w:rPr>
+                <w:rStyle w:val="Hyperlink"/>
+                <w:noProof/>
+              </w:rPr>
+              <w:t>3.3. Project Objectives</w:t>
+            </w:r>
+            <w:r>
+              <w:rPr>
+                <w:noProof/>
+                <w:webHidden/>
+              </w:rPr>
+              <w:tab/>
+            </w:r>
+            <w:r>
+              <w:rPr>
+                <w:noProof/>
+                <w:webHidden/>
+              </w:rPr>
+              <w:fldChar w:fldCharType="begin"/>
+            </w:r>
+            <w:r>
+              <w:rPr>
+                <w:noProof/>
+                <w:webHidden/>
+              </w:rPr>
+              <w:instrText xml:space="preserve"> PAGEREF _Toc150687707 \h </w:instrText>
+            </w:r>
+            <w:r>
+              <w:rPr>
+                <w:noProof/>
+                <w:webHidden/>
+              </w:rPr>
+            </w:r>
+            <w:r>
+              <w:rPr>
+                <w:noProof/>
+                <w:webHidden/>
+              </w:rPr>
+              <w:fldChar w:fldCharType="separate"/>
+            </w:r>
+            <w:r>
+              <w:rPr>
+                <w:noProof/>
+                <w:webHidden/>
+              </w:rPr>
+              <w:t>4</w:t>
+            </w:r>
+            <w:r>
+              <w:rPr>
+                <w:noProof/>
+                <w:webHidden/>
+              </w:rPr>
+              <w:fldChar w:fldCharType="end"/>
+            </w:r>
+          </w:hyperlink>
+        </w:p>
+        <w:p>
+          <w:pPr>
+            <w:pStyle w:val="TOC1"/>
+            <w:rPr>
+              <w:rFonts w:eastAsiaTheme="minorEastAsia"/>
+              <w:noProof/>
+              <w:lang w:eastAsia="en-GB"/>
+            </w:rPr>
+          </w:pPr>
+          <w:hyperlink w:anchor="_Toc150687708" w:history="1">
+            <w:r>
+              <w:rPr>
+                <w:rStyle w:val="Hyperlink"/>
+                <w:noProof/>
+              </w:rPr>
+              <w:t>3.4. Investigative work</w:t>
+            </w:r>
+            <w:r>
+              <w:rPr>
+                <w:noProof/>
+                <w:webHidden/>
+              </w:rPr>
+              <w:tab/>
+            </w:r>
+            <w:r>
+              <w:rPr>
+                <w:noProof/>
+                <w:webHidden/>
+              </w:rPr>
+              <w:fldChar w:fldCharType="begin"/>
+            </w:r>
+            <w:r>
+              <w:rPr>
+                <w:noProof/>
+                <w:webHidden/>
+              </w:rPr>
+              <w:instrText xml:space="preserve"> PAGEREF _Toc150687708 \h </w:instrText>
+            </w:r>
+            <w:r>
+              <w:rPr>
+                <w:noProof/>
+                <w:webHidden/>
+              </w:rPr>
+            </w:r>
+            <w:r>
+              <w:rPr>
+                <w:noProof/>
+                <w:webHidden/>
+              </w:rPr>
+              <w:fldChar w:fldCharType="separate"/>
+            </w:r>
+            <w:r>
+              <w:rPr>
+                <w:noProof/>
+                <w:webHidden/>
+              </w:rPr>
+              <w:t>5</w:t>
+            </w:r>
+            <w:r>
+              <w:rPr>
+                <w:noProof/>
+                <w:webHidden/>
+              </w:rPr>
+              <w:fldChar w:fldCharType="end"/>
+            </w:r>
+          </w:hyperlink>
+        </w:p>
+        <w:p>
+          <w:pPr>
+            <w:pStyle w:val="TOC1"/>
+            <w:rPr>
+              <w:rFonts w:eastAsiaTheme="minorEastAsia"/>
+              <w:noProof/>
+              <w:lang w:eastAsia="en-GB"/>
+            </w:rPr>
+          </w:pPr>
+          <w:hyperlink w:anchor="_Toc150687709" w:history="1">
+            <w:r>
+              <w:rPr>
+                <w:rStyle w:val="Hyperlink"/>
+                <w:noProof/>
+              </w:rPr>
+              <w:t>5. Project Plan</w:t>
+            </w:r>
+            <w:r>
+              <w:rPr>
+                <w:noProof/>
+                <w:webHidden/>
+              </w:rPr>
+              <w:tab/>
+            </w:r>
+            <w:r>
+              <w:rPr>
+                <w:noProof/>
+                <w:webHidden/>
+              </w:rPr>
+              <w:fldChar w:fldCharType="begin"/>
+            </w:r>
+            <w:r>
+              <w:rPr>
+                <w:noProof/>
+                <w:webHidden/>
+              </w:rPr>
+              <w:instrText xml:space="preserve"> PAGEREF _Toc150687709 \h </w:instrText>
+            </w:r>
+            <w:r>
+              <w:rPr>
+                <w:noProof/>
+                <w:webHidden/>
+              </w:rPr>
+            </w:r>
+            <w:r>
+              <w:rPr>
+                <w:noProof/>
+                <w:webHidden/>
+              </w:rPr>
+              <w:fldChar w:fldCharType="separate"/>
+            </w:r>
+            <w:r>
+              <w:rPr>
+                <w:noProof/>
+                <w:webHidden/>
+              </w:rPr>
+              <w:t>6</w:t>
+            </w:r>
+            <w:r>
+              <w:rPr>
+                <w:noProof/>
+                <w:webHidden/>
+              </w:rPr>
+              <w:fldChar w:fldCharType="end"/>
+            </w:r>
+          </w:hyperlink>
+        </w:p>
+        <w:p>
+          <w:pPr>
+            <w:pStyle w:val="TOC1"/>
+            <w:rPr>
+              <w:rFonts w:eastAsiaTheme="minorEastAsia"/>
+              <w:noProof/>
+              <w:lang w:eastAsia="en-GB"/>
+            </w:rPr>
+          </w:pPr>
+          <w:hyperlink w:anchor="_Toc150687710" w:history="1">
+            <w:r>
+              <w:rPr>
+                <w:rStyle w:val="Hyperlink"/>
+                <w:noProof/>
+              </w:rPr>
+              <w:t>6. Project Resources</w:t>
+            </w:r>
+            <w:r>
+              <w:rPr>
+                <w:noProof/>
+                <w:webHidden/>
+              </w:rPr>
+              <w:tab/>
+            </w:r>
+            <w:r>
+              <w:rPr>
+                <w:noProof/>
+                <w:webHidden/>
+              </w:rPr>
+              <w:fldChar w:fldCharType="begin"/>
+            </w:r>
+            <w:r>
+              <w:rPr>
+                <w:noProof/>
+                <w:webHidden/>
+              </w:rPr>
+              <w:instrText xml:space="preserve"> PAGEREF _Toc150687710 \h </w:instrText>
+            </w:r>
+            <w:r>
+              <w:rPr>
+                <w:noProof/>
+                <w:webHidden/>
+              </w:rPr>
+            </w:r>
+            <w:r>
+              <w:rPr>
+                <w:noProof/>
+                <w:webHidden/>
+              </w:rPr>
+              <w:fldChar w:fldCharType="separate"/>
+            </w:r>
+            <w:r>
+              <w:rPr>
+                <w:noProof/>
+                <w:webHidden/>
+              </w:rPr>
+              <w:t>8</w:t>
+            </w:r>
+            <w:r>
+              <w:rPr>
+                <w:noProof/>
+                <w:webHidden/>
+              </w:rPr>
+              <w:fldChar w:fldCharType="end"/>
+            </w:r>
+          </w:hyperlink>
+        </w:p>
+        <w:p>
+          <w:pPr>
+            <w:pStyle w:val="TOC1"/>
+            <w:rPr>
+              <w:rFonts w:eastAsiaTheme="minorEastAsia"/>
+              <w:noProof/>
+              <w:lang w:eastAsia="en-GB"/>
+            </w:rPr>
+          </w:pPr>
+          <w:hyperlink w:anchor="_Toc150687711" w:history="1">
+            <w:r>
+              <w:rPr>
+                <w:rStyle w:val="Hyperlink"/>
+                <w:noProof/>
+              </w:rPr>
+              <w:t>7. Bibliography</w:t>
+            </w:r>
+            <w:r>
+              <w:rPr>
+                <w:noProof/>
+                <w:webHidden/>
+              </w:rPr>
+              <w:tab/>
+            </w:r>
+            <w:r>
+              <w:rPr>
+                <w:noProof/>
+                <w:webHidden/>
+              </w:rPr>
+              <w:fldChar w:fldCharType="begin"/>
+            </w:r>
+            <w:r>
+              <w:rPr>
+                <w:noProof/>
+                <w:webHidden/>
+              </w:rPr>
+              <w:instrText xml:space="preserve"> PAGEREF _Toc150687711 \h </w:instrText>
+            </w:r>
+            <w:r>
+              <w:rPr>
+                <w:noProof/>
+                <w:webHidden/>
+              </w:rPr>
+            </w:r>
+            <w:r>
+              <w:rPr>
+                <w:noProof/>
+                <w:webHidden/>
+              </w:rPr>
+              <w:fldChar w:fldCharType="separate"/>
+            </w:r>
+            <w:r>
+              <w:rPr>
+                <w:noProof/>
+                <w:webHidden/>
+              </w:rPr>
+              <w:t>9</w:t>
             </w:r>
             <w:r>
               <w:rPr>
@@ -596,7 +1268,7 @@
           <w:pPr>
             <w:pStyle w:val="TOC1"/>
             <w:tabs>
-              <w:tab w:val="right" w:leader="dot" w:pos="9016"/>
+              <w:tab w:val="left" w:pos="440"/>
             </w:tabs>
             <w:rPr>
               <w:rFonts w:eastAsiaTheme="minorEastAsia"/>
@@ -604,23 +1276,38 @@
               <w:lang w:eastAsia="en-GB"/>
             </w:rPr>
           </w:pPr>
-          <w:hyperlink w:anchor="_Toc149679043" w:history="1">
+          <w:hyperlink w:anchor="_Toc150687712" w:history="1">
             <w:r>
               <w:rPr>
                 <w:rStyle w:val="Hyperlink"/>
                 <w:noProof/>
               </w:rPr>
-              <w:t>2. Problem Statement</w:t>
-            </w:r>
-            <w:r>
-              <w:rPr>
-                <w:noProof/>
-                <w:webHidden/>
+              <w:t>8.</w:t>
+            </w:r>
+            <w:r>
+              <w:rPr>
+                <w:rFonts w:eastAsiaTheme="minorEastAsia"/>
+                <w:noProof/>
+                <w:lang w:eastAsia="en-GB"/>
               </w:rPr>
               <w:tab/>
             </w:r>
             <w:r>
               <w:rPr>
+                <w:rStyle w:val="Hyperlink"/>
+                <w:noProof/>
+              </w:rPr>
+              <w:t>References</w:t>
+            </w:r>
+            <w:r>
+              <w:rPr>
+                <w:noProof/>
+                <w:webHidden/>
+              </w:rPr>
+              <w:tab/>
+            </w:r>
+            <w:r>
+              <w:rPr>
                 <w:noProof/>
                 <w:webHidden/>
               </w:rPr>
@@ -631,707 +1318,7 @@
                 <w:noProof/>
                 <w:webHidden/>
               </w:rPr>
-              <w:instrText xml:space="preserve"> PAGEREF _Toc149679043 \h </w:instrText>
-            </w:r>
-            <w:r>
-              <w:rPr>
-                <w:noProof/>
-                <w:webHidden/>
-              </w:rPr>
-            </w:r>
-            <w:r>
-              <w:rPr>
-                <w:noProof/>
-                <w:webHidden/>
-              </w:rPr>
-              <w:fldChar w:fldCharType="separate"/>
-            </w:r>
-            <w:r>
-              <w:rPr>
-                <w:noProof/>
-                <w:webHidden/>
-              </w:rPr>
-              <w:t>3</w:t>
-            </w:r>
-            <w:r>
-              <w:rPr>
-                <w:noProof/>
-                <w:webHidden/>
-              </w:rPr>
-              <w:fldChar w:fldCharType="end"/>
-            </w:r>
-          </w:hyperlink>
-        </w:p>
-        <w:p>
-          <w:pPr>
-            <w:pStyle w:val="TOC1"/>
-            <w:tabs>
-              <w:tab w:val="right" w:leader="dot" w:pos="9016"/>
-            </w:tabs>
-            <w:rPr>
-              <w:rFonts w:eastAsiaTheme="minorEastAsia"/>
-              <w:noProof/>
-              <w:lang w:eastAsia="en-GB"/>
-            </w:rPr>
-          </w:pPr>
-          <w:hyperlink w:anchor="_Toc149679044" w:history="1">
-            <w:r>
-              <w:rPr>
-                <w:rStyle w:val="Hyperlink"/>
-                <w:noProof/>
-              </w:rPr>
-              <w:t>3. Description of Project</w:t>
-            </w:r>
-            <w:r>
-              <w:rPr>
-                <w:noProof/>
-                <w:webHidden/>
-              </w:rPr>
-              <w:tab/>
-            </w:r>
-            <w:r>
-              <w:rPr>
-                <w:noProof/>
-                <w:webHidden/>
-              </w:rPr>
-              <w:fldChar w:fldCharType="begin"/>
-            </w:r>
-            <w:r>
-              <w:rPr>
-                <w:noProof/>
-                <w:webHidden/>
-              </w:rPr>
-              <w:instrText xml:space="preserve"> PAGEREF _Toc149679044 \h </w:instrText>
-            </w:r>
-            <w:r>
-              <w:rPr>
-                <w:noProof/>
-                <w:webHidden/>
-              </w:rPr>
-            </w:r>
-            <w:r>
-              <w:rPr>
-                <w:noProof/>
-                <w:webHidden/>
-              </w:rPr>
-              <w:fldChar w:fldCharType="separate"/>
-            </w:r>
-            <w:r>
-              <w:rPr>
-                <w:noProof/>
-                <w:webHidden/>
-              </w:rPr>
-              <w:t>4</w:t>
-            </w:r>
-            <w:r>
-              <w:rPr>
-                <w:noProof/>
-                <w:webHidden/>
-              </w:rPr>
-              <w:fldChar w:fldCharType="end"/>
-            </w:r>
-          </w:hyperlink>
-        </w:p>
-        <w:p>
-          <w:pPr>
-            <w:pStyle w:val="TOC1"/>
-            <w:tabs>
-              <w:tab w:val="right" w:leader="dot" w:pos="9016"/>
-            </w:tabs>
-            <w:rPr>
-              <w:rFonts w:eastAsiaTheme="minorEastAsia"/>
-              <w:noProof/>
-              <w:lang w:eastAsia="en-GB"/>
-            </w:rPr>
-          </w:pPr>
-          <w:hyperlink w:anchor="_Toc149679045" w:history="1">
-            <w:r>
-              <w:rPr>
-                <w:rStyle w:val="Hyperlink"/>
-                <w:noProof/>
-              </w:rPr>
-              <w:t>3.1. Project Overview</w:t>
-            </w:r>
-            <w:r>
-              <w:rPr>
-                <w:noProof/>
-                <w:webHidden/>
-              </w:rPr>
-              <w:tab/>
-            </w:r>
-            <w:r>
-              <w:rPr>
-                <w:noProof/>
-                <w:webHidden/>
-              </w:rPr>
-              <w:fldChar w:fldCharType="begin"/>
-            </w:r>
-            <w:r>
-              <w:rPr>
-                <w:noProof/>
-                <w:webHidden/>
-              </w:rPr>
-              <w:instrText xml:space="preserve"> PAGEREF _Toc149679045 \h </w:instrText>
-            </w:r>
-            <w:r>
-              <w:rPr>
-                <w:noProof/>
-                <w:webHidden/>
-              </w:rPr>
-            </w:r>
-            <w:r>
-              <w:rPr>
-                <w:noProof/>
-                <w:webHidden/>
-              </w:rPr>
-              <w:fldChar w:fldCharType="separate"/>
-            </w:r>
-            <w:r>
-              <w:rPr>
-                <w:noProof/>
-                <w:webHidden/>
-              </w:rPr>
-              <w:t>4</w:t>
-            </w:r>
-            <w:r>
-              <w:rPr>
-                <w:noProof/>
-                <w:webHidden/>
-              </w:rPr>
-              <w:fldChar w:fldCharType="end"/>
-            </w:r>
-          </w:hyperlink>
-        </w:p>
-        <w:p>
-          <w:pPr>
-            <w:pStyle w:val="TOC1"/>
-            <w:tabs>
-              <w:tab w:val="right" w:leader="dot" w:pos="9016"/>
-            </w:tabs>
-            <w:rPr>
-              <w:rFonts w:eastAsiaTheme="minorEastAsia"/>
-              <w:noProof/>
-              <w:lang w:eastAsia="en-GB"/>
-            </w:rPr>
-          </w:pPr>
-          <w:hyperlink w:anchor="_Toc149679046" w:history="1">
-            <w:r>
-              <w:rPr>
-                <w:rStyle w:val="Hyperlink"/>
-                <w:noProof/>
-              </w:rPr>
-              <w:t>3.2. Purpose of the Solution</w:t>
-            </w:r>
-            <w:r>
-              <w:rPr>
-                <w:noProof/>
-                <w:webHidden/>
-              </w:rPr>
-              <w:tab/>
-            </w:r>
-            <w:r>
-              <w:rPr>
-                <w:noProof/>
-                <w:webHidden/>
-              </w:rPr>
-              <w:fldChar w:fldCharType="begin"/>
-            </w:r>
-            <w:r>
-              <w:rPr>
-                <w:noProof/>
-                <w:webHidden/>
-              </w:rPr>
-              <w:instrText xml:space="preserve"> PAGEREF _Toc149679046 \h </w:instrText>
-            </w:r>
-            <w:r>
-              <w:rPr>
-                <w:noProof/>
-                <w:webHidden/>
-              </w:rPr>
-            </w:r>
-            <w:r>
-              <w:rPr>
-                <w:noProof/>
-                <w:webHidden/>
-              </w:rPr>
-              <w:fldChar w:fldCharType="separate"/>
-            </w:r>
-            <w:r>
-              <w:rPr>
-                <w:noProof/>
-                <w:webHidden/>
-              </w:rPr>
-              <w:t>4</w:t>
-            </w:r>
-            <w:r>
-              <w:rPr>
-                <w:noProof/>
-                <w:webHidden/>
-              </w:rPr>
-              <w:fldChar w:fldCharType="end"/>
-            </w:r>
-          </w:hyperlink>
-        </w:p>
-        <w:p>
-          <w:pPr>
-            <w:pStyle w:val="TOC1"/>
-            <w:tabs>
-              <w:tab w:val="right" w:leader="dot" w:pos="9016"/>
-            </w:tabs>
-            <w:rPr>
-              <w:rFonts w:eastAsiaTheme="minorEastAsia"/>
-              <w:noProof/>
-              <w:lang w:eastAsia="en-GB"/>
-            </w:rPr>
-          </w:pPr>
-          <w:hyperlink w:anchor="_Toc149679047" w:history="1">
-            <w:r>
-              <w:rPr>
-                <w:rStyle w:val="Hyperlink"/>
-                <w:noProof/>
-              </w:rPr>
-              <w:t>3.3. Scope of the Project</w:t>
-            </w:r>
-            <w:r>
-              <w:rPr>
-                <w:noProof/>
-                <w:webHidden/>
-              </w:rPr>
-              <w:tab/>
-            </w:r>
-            <w:r>
-              <w:rPr>
-                <w:noProof/>
-                <w:webHidden/>
-              </w:rPr>
-              <w:fldChar w:fldCharType="begin"/>
-            </w:r>
-            <w:r>
-              <w:rPr>
-                <w:noProof/>
-                <w:webHidden/>
-              </w:rPr>
-              <w:instrText xml:space="preserve"> PAGEREF _Toc149679047 \h </w:instrText>
-            </w:r>
-            <w:r>
-              <w:rPr>
-                <w:noProof/>
-                <w:webHidden/>
-              </w:rPr>
-            </w:r>
-            <w:r>
-              <w:rPr>
-                <w:noProof/>
-                <w:webHidden/>
-              </w:rPr>
-              <w:fldChar w:fldCharType="separate"/>
-            </w:r>
-            <w:r>
-              <w:rPr>
-                <w:noProof/>
-                <w:webHidden/>
-              </w:rPr>
-              <w:t>4</w:t>
-            </w:r>
-            <w:r>
-              <w:rPr>
-                <w:noProof/>
-                <w:webHidden/>
-              </w:rPr>
-              <w:fldChar w:fldCharType="end"/>
-            </w:r>
-          </w:hyperlink>
-        </w:p>
-        <w:p>
-          <w:pPr>
-            <w:pStyle w:val="TOC1"/>
-            <w:tabs>
-              <w:tab w:val="right" w:leader="dot" w:pos="9016"/>
-            </w:tabs>
-            <w:rPr>
-              <w:rFonts w:eastAsiaTheme="minorEastAsia"/>
-              <w:noProof/>
-              <w:lang w:eastAsia="en-GB"/>
-            </w:rPr>
-          </w:pPr>
-          <w:hyperlink w:anchor="_Toc149679048" w:history="1">
-            <w:r>
-              <w:rPr>
-                <w:rStyle w:val="Hyperlink"/>
-                <w:noProof/>
-              </w:rPr>
-              <w:t>3.4. Technology Stack</w:t>
-            </w:r>
-            <w:r>
-              <w:rPr>
-                <w:noProof/>
-                <w:webHidden/>
-              </w:rPr>
-              <w:tab/>
-            </w:r>
-            <w:r>
-              <w:rPr>
-                <w:noProof/>
-                <w:webHidden/>
-              </w:rPr>
-              <w:fldChar w:fldCharType="begin"/>
-            </w:r>
-            <w:r>
-              <w:rPr>
-                <w:noProof/>
-                <w:webHidden/>
-              </w:rPr>
-              <w:instrText xml:space="preserve"> PAGEREF _Toc149679048 \h </w:instrText>
-            </w:r>
-            <w:r>
-              <w:rPr>
-                <w:noProof/>
-                <w:webHidden/>
-              </w:rPr>
-            </w:r>
-            <w:r>
-              <w:rPr>
-                <w:noProof/>
-                <w:webHidden/>
-              </w:rPr>
-              <w:fldChar w:fldCharType="separate"/>
-            </w:r>
-            <w:r>
-              <w:rPr>
-                <w:noProof/>
-                <w:webHidden/>
-              </w:rPr>
-              <w:t>5</w:t>
-            </w:r>
-            <w:r>
-              <w:rPr>
-                <w:noProof/>
-                <w:webHidden/>
-              </w:rPr>
-              <w:fldChar w:fldCharType="end"/>
-            </w:r>
-          </w:hyperlink>
-        </w:p>
-        <w:p>
-          <w:pPr>
-            <w:pStyle w:val="TOC1"/>
-            <w:tabs>
-              <w:tab w:val="right" w:leader="dot" w:pos="9016"/>
-            </w:tabs>
-            <w:rPr>
-              <w:rFonts w:eastAsiaTheme="minorEastAsia"/>
-              <w:noProof/>
-              <w:lang w:eastAsia="en-GB"/>
-            </w:rPr>
-          </w:pPr>
-          <w:hyperlink w:anchor="_Toc149679049" w:history="1">
-            <w:r>
-              <w:rPr>
-                <w:rStyle w:val="Hyperlink"/>
-                <w:noProof/>
-              </w:rPr>
-              <w:t>4. Systems Analysis and Design</w:t>
-            </w:r>
-            <w:r>
-              <w:rPr>
-                <w:noProof/>
-                <w:webHidden/>
-              </w:rPr>
-              <w:tab/>
-            </w:r>
-            <w:r>
-              <w:rPr>
-                <w:noProof/>
-                <w:webHidden/>
-              </w:rPr>
-              <w:fldChar w:fldCharType="begin"/>
-            </w:r>
-            <w:r>
-              <w:rPr>
-                <w:noProof/>
-                <w:webHidden/>
-              </w:rPr>
-              <w:instrText xml:space="preserve"> PAGEREF _Toc149679049 \h </w:instrText>
-            </w:r>
-            <w:r>
-              <w:rPr>
-                <w:noProof/>
-                <w:webHidden/>
-              </w:rPr>
-            </w:r>
-            <w:r>
-              <w:rPr>
-                <w:noProof/>
-                <w:webHidden/>
-              </w:rPr>
-              <w:fldChar w:fldCharType="separate"/>
-            </w:r>
-            <w:r>
-              <w:rPr>
-                <w:noProof/>
-                <w:webHidden/>
-              </w:rPr>
-              <w:t>5</w:t>
-            </w:r>
-            <w:r>
-              <w:rPr>
-                <w:noProof/>
-                <w:webHidden/>
-              </w:rPr>
-              <w:fldChar w:fldCharType="end"/>
-            </w:r>
-          </w:hyperlink>
-        </w:p>
-        <w:p>
-          <w:pPr>
-            <w:pStyle w:val="TOC1"/>
-            <w:tabs>
-              <w:tab w:val="right" w:leader="dot" w:pos="9016"/>
-            </w:tabs>
-            <w:rPr>
-              <w:rFonts w:eastAsiaTheme="minorEastAsia"/>
-              <w:noProof/>
-              <w:lang w:eastAsia="en-GB"/>
-            </w:rPr>
-          </w:pPr>
-          <w:hyperlink w:anchor="_Toc149679050" w:history="1">
-            <w:r>
-              <w:rPr>
-                <w:rStyle w:val="Hyperlink"/>
-                <w:noProof/>
-              </w:rPr>
-              <w:t>4.1. Implementation and Testing</w:t>
-            </w:r>
-            <w:r>
-              <w:rPr>
-                <w:noProof/>
-                <w:webHidden/>
-              </w:rPr>
-              <w:tab/>
-            </w:r>
-            <w:r>
-              <w:rPr>
-                <w:noProof/>
-                <w:webHidden/>
-              </w:rPr>
-              <w:fldChar w:fldCharType="begin"/>
-            </w:r>
-            <w:r>
-              <w:rPr>
-                <w:noProof/>
-                <w:webHidden/>
-              </w:rPr>
-              <w:instrText xml:space="preserve"> PAGEREF _Toc149679050 \h </w:instrText>
-            </w:r>
-            <w:r>
-              <w:rPr>
-                <w:noProof/>
-                <w:webHidden/>
-              </w:rPr>
-            </w:r>
-            <w:r>
-              <w:rPr>
-                <w:noProof/>
-                <w:webHidden/>
-              </w:rPr>
-              <w:fldChar w:fldCharType="separate"/>
-            </w:r>
-            <w:r>
-              <w:rPr>
-                <w:noProof/>
-                <w:webHidden/>
-              </w:rPr>
-              <w:t>6</w:t>
-            </w:r>
-            <w:r>
-              <w:rPr>
-                <w:noProof/>
-                <w:webHidden/>
-              </w:rPr>
-              <w:fldChar w:fldCharType="end"/>
-            </w:r>
-          </w:hyperlink>
-        </w:p>
-        <w:p>
-          <w:pPr>
-            <w:pStyle w:val="TOC1"/>
-            <w:tabs>
-              <w:tab w:val="right" w:leader="dot" w:pos="9016"/>
-            </w:tabs>
-            <w:rPr>
-              <w:rFonts w:eastAsiaTheme="minorEastAsia"/>
-              <w:noProof/>
-              <w:lang w:eastAsia="en-GB"/>
-            </w:rPr>
-          </w:pPr>
-          <w:hyperlink w:anchor="_Toc149679051" w:history="1">
-            <w:r>
-              <w:rPr>
-                <w:rStyle w:val="Hyperlink"/>
-                <w:noProof/>
-              </w:rPr>
-              <w:t>5. Project Plan</w:t>
-            </w:r>
-            <w:r>
-              <w:rPr>
-                <w:noProof/>
-                <w:webHidden/>
-              </w:rPr>
-              <w:tab/>
-            </w:r>
-            <w:r>
-              <w:rPr>
-                <w:noProof/>
-                <w:webHidden/>
-              </w:rPr>
-              <w:fldChar w:fldCharType="begin"/>
-            </w:r>
-            <w:r>
-              <w:rPr>
-                <w:noProof/>
-                <w:webHidden/>
-              </w:rPr>
-              <w:instrText xml:space="preserve"> PAGEREF _Toc149679051 \h </w:instrText>
-            </w:r>
-            <w:r>
-              <w:rPr>
-                <w:noProof/>
-                <w:webHidden/>
-              </w:rPr>
-            </w:r>
-            <w:r>
-              <w:rPr>
-                <w:noProof/>
-                <w:webHidden/>
-              </w:rPr>
-              <w:fldChar w:fldCharType="separate"/>
-            </w:r>
-            <w:r>
-              <w:rPr>
-                <w:noProof/>
-                <w:webHidden/>
-              </w:rPr>
-              <w:t>7</w:t>
-            </w:r>
-            <w:r>
-              <w:rPr>
-                <w:noProof/>
-                <w:webHidden/>
-              </w:rPr>
-              <w:fldChar w:fldCharType="end"/>
-            </w:r>
-          </w:hyperlink>
-        </w:p>
-        <w:p>
-          <w:pPr>
-            <w:pStyle w:val="TOC1"/>
-            <w:tabs>
-              <w:tab w:val="right" w:leader="dot" w:pos="9016"/>
-            </w:tabs>
-            <w:rPr>
-              <w:rFonts w:eastAsiaTheme="minorEastAsia"/>
-              <w:noProof/>
-              <w:lang w:eastAsia="en-GB"/>
-            </w:rPr>
-          </w:pPr>
-          <w:hyperlink w:anchor="_Toc149679052" w:history="1">
-            <w:r>
-              <w:rPr>
-                <w:rStyle w:val="Hyperlink"/>
-                <w:noProof/>
-              </w:rPr>
-              <w:t>6. Project Resources</w:t>
-            </w:r>
-            <w:r>
-              <w:rPr>
-                <w:noProof/>
-                <w:webHidden/>
-              </w:rPr>
-              <w:tab/>
-            </w:r>
-            <w:r>
-              <w:rPr>
-                <w:noProof/>
-                <w:webHidden/>
-              </w:rPr>
-              <w:fldChar w:fldCharType="begin"/>
-            </w:r>
-            <w:r>
-              <w:rPr>
-                <w:noProof/>
-                <w:webHidden/>
-              </w:rPr>
-              <w:instrText xml:space="preserve"> PAGEREF _Toc149679052 \h </w:instrText>
-            </w:r>
-            <w:r>
-              <w:rPr>
-                <w:noProof/>
-                <w:webHidden/>
-              </w:rPr>
-            </w:r>
-            <w:r>
-              <w:rPr>
-                <w:noProof/>
-                <w:webHidden/>
-              </w:rPr>
-              <w:fldChar w:fldCharType="separate"/>
-            </w:r>
-            <w:r>
-              <w:rPr>
-                <w:noProof/>
-                <w:webHidden/>
-              </w:rPr>
-              <w:t>8</w:t>
-            </w:r>
-            <w:r>
-              <w:rPr>
-                <w:noProof/>
-                <w:webHidden/>
-              </w:rPr>
-              <w:fldChar w:fldCharType="end"/>
-            </w:r>
-          </w:hyperlink>
-        </w:p>
-        <w:p>
-          <w:pPr>
-            <w:pStyle w:val="TOC1"/>
-            <w:tabs>
-              <w:tab w:val="right" w:leader="dot" w:pos="9016"/>
-            </w:tabs>
-            <w:rPr>
-              <w:rFonts w:eastAsiaTheme="minorEastAsia"/>
-              <w:noProof/>
-              <w:lang w:eastAsia="en-GB"/>
-            </w:rPr>
-          </w:pPr>
-          <w:hyperlink w:anchor="_Toc149679053" w:history="1">
-            <w:r>
-              <w:rPr>
-                <w:rStyle w:val="Hyperlink"/>
-                <w:noProof/>
-              </w:rPr>
-              <w:t>7. References</w:t>
-            </w:r>
-            <w:r>
-              <w:rPr>
-                <w:noProof/>
-                <w:webHidden/>
-              </w:rPr>
-              <w:tab/>
-            </w:r>
-            <w:r>
-              <w:rPr>
-                <w:noProof/>
-                <w:webHidden/>
-              </w:rPr>
-              <w:fldChar w:fldCharType="begin"/>
-            </w:r>
-            <w:r>
-              <w:rPr>
-                <w:noProof/>
-                <w:webHidden/>
-              </w:rPr>
-              <w:instrText xml:space="preserve"> PAGEREF _Toc149679053 \h </w:instrText>
+              <w:instrText xml:space="preserve"> PAGEREF _Toc150687712 \h </w:instrText>
             </w:r>
             <w:r>
               <w:rPr>
@@ -1410,7 +1397,9 @@
           <w:tab w:val="right" w:leader="dot" w:pos="9016"/>
         </w:tabs>
         <w:rPr>
+          <w:rFonts w:eastAsiaTheme="minorEastAsia"/>
           <w:noProof/>
+          <w:lang w:eastAsia="en-GB"/>
         </w:rPr>
       </w:pPr>
       <w:r>
@@ -1443,13 +1432,27 @@
         </w:rPr>
         <w:fldChar w:fldCharType="separate"/>
       </w:r>
-      <w:hyperlink w:anchor="_Toc149679054" w:history="1">
+      <w:hyperlink w:anchor="_Toc150686998" w:history="1">
         <w:r>
           <w:rPr>
             <w:rStyle w:val="Hyperlink"/>
             <w:noProof/>
           </w:rPr>
-          <w:t>Figure 1 Block Diagram</w:t>
+          <w:t xml:space="preserve">Figure </w:t>
+        </w:r>
+        <w:r>
+          <w:rPr>
+            <w:rStyle w:val="Hyperlink"/>
+            <w:noProof/>
+          </w:rPr>
+          <w:t>1</w:t>
+        </w:r>
+        <w:r>
+          <w:rPr>
+            <w:rStyle w:val="Hyperlink"/>
+            <w:noProof/>
+          </w:rPr>
+          <w:t xml:space="preserve"> Gantt Chart</w:t>
         </w:r>
         <w:r>
           <w:rPr>
@@ -1470,211 +1473,7 @@
             <w:noProof/>
             <w:webHidden/>
           </w:rPr>
-          <w:instrText xml:space="preserve"> PAGEREF _Toc149679054 \h </w:instrText>
-        </w:r>
-        <w:r>
-          <w:rPr>
-            <w:noProof/>
-            <w:webHidden/>
-          </w:rPr>
-        </w:r>
-        <w:r>
-          <w:rPr>
-            <w:noProof/>
-            <w:webHidden/>
-          </w:rPr>
-          <w:fldChar w:fldCharType="separate"/>
-        </w:r>
-        <w:r>
-          <w:rPr>
-            <w:noProof/>
-            <w:webHidden/>
-          </w:rPr>
-          <w:t>5</w:t>
-        </w:r>
-        <w:r>
-          <w:rPr>
-            <w:noProof/>
-            <w:webHidden/>
-          </w:rPr>
-          <w:fldChar w:fldCharType="end"/>
-        </w:r>
-      </w:hyperlink>
-    </w:p>
-    <w:p>
-      <w:pPr>
-        <w:pStyle w:val="TableofFigures"/>
-        <w:tabs>
-          <w:tab w:val="right" w:leader="dot" w:pos="9016"/>
-        </w:tabs>
-        <w:rPr>
-          <w:noProof/>
-        </w:rPr>
-      </w:pPr>
-      <w:hyperlink w:anchor="_Toc149679055" w:history="1">
-        <w:r>
-          <w:rPr>
-            <w:rStyle w:val="Hyperlink"/>
-            <w:noProof/>
-          </w:rPr>
-          <w:t>Figure 2 Proposed Diagram (Joomun,2023)</w:t>
-        </w:r>
-        <w:r>
-          <w:rPr>
-            <w:noProof/>
-            <w:webHidden/>
-          </w:rPr>
-          <w:tab/>
-        </w:r>
-        <w:r>
-          <w:rPr>
-            <w:noProof/>
-            <w:webHidden/>
-          </w:rPr>
-          <w:fldChar w:fldCharType="begin"/>
-        </w:r>
-        <w:r>
-          <w:rPr>
-            <w:noProof/>
-            <w:webHidden/>
-          </w:rPr>
-          <w:instrText xml:space="preserve"> PAGEREF _Toc149679055 \h </w:instrText>
-        </w:r>
-        <w:r>
-          <w:rPr>
-            <w:noProof/>
-            <w:webHidden/>
-          </w:rPr>
-        </w:r>
-        <w:r>
-          <w:rPr>
-            <w:noProof/>
-            <w:webHidden/>
-          </w:rPr>
-          <w:fldChar w:fldCharType="separate"/>
-        </w:r>
-        <w:r>
-          <w:rPr>
-            <w:noProof/>
-            <w:webHidden/>
-          </w:rPr>
-          <w:t>6</w:t>
-        </w:r>
-        <w:r>
-          <w:rPr>
-            <w:noProof/>
-            <w:webHidden/>
-          </w:rPr>
-          <w:fldChar w:fldCharType="end"/>
-        </w:r>
-      </w:hyperlink>
-    </w:p>
-    <w:p>
-      <w:pPr>
-        <w:pStyle w:val="TableofFigures"/>
-        <w:tabs>
-          <w:tab w:val="right" w:leader="dot" w:pos="9016"/>
-        </w:tabs>
-        <w:rPr>
-          <w:noProof/>
-        </w:rPr>
-      </w:pPr>
-      <w:hyperlink r:id="rId7" w:anchor="_Toc149679056" w:history="1">
-        <w:r>
-          <w:rPr>
-            <w:rStyle w:val="Hyperlink"/>
-            <w:noProof/>
-          </w:rPr>
-          <w:t>Figure 3 Test Cases (Joomun,2023)</w:t>
-        </w:r>
-        <w:r>
-          <w:rPr>
-            <w:noProof/>
-            <w:webHidden/>
-          </w:rPr>
-          <w:tab/>
-        </w:r>
-        <w:r>
-          <w:rPr>
-            <w:noProof/>
-            <w:webHidden/>
-          </w:rPr>
-          <w:fldChar w:fldCharType="begin"/>
-        </w:r>
-        <w:r>
-          <w:rPr>
-            <w:noProof/>
-            <w:webHidden/>
-          </w:rPr>
-          <w:instrText xml:space="preserve"> PAGEREF _Toc149679056 \h </w:instrText>
-        </w:r>
-        <w:r>
-          <w:rPr>
-            <w:noProof/>
-            <w:webHidden/>
-          </w:rPr>
-        </w:r>
-        <w:r>
-          <w:rPr>
-            <w:noProof/>
-            <w:webHidden/>
-          </w:rPr>
-          <w:fldChar w:fldCharType="separate"/>
-        </w:r>
-        <w:r>
-          <w:rPr>
-            <w:noProof/>
-            <w:webHidden/>
-          </w:rPr>
-          <w:t>6</w:t>
-        </w:r>
-        <w:r>
-          <w:rPr>
-            <w:noProof/>
-            <w:webHidden/>
-          </w:rPr>
-          <w:fldChar w:fldCharType="end"/>
-        </w:r>
-      </w:hyperlink>
-    </w:p>
-    <w:p>
-      <w:pPr>
-        <w:pStyle w:val="TableofFigures"/>
-        <w:tabs>
-          <w:tab w:val="right" w:leader="dot" w:pos="9016"/>
-        </w:tabs>
-        <w:rPr>
-          <w:noProof/>
-        </w:rPr>
-      </w:pPr>
-      <w:hyperlink w:anchor="_Toc149679057" w:history="1">
-        <w:r>
-          <w:rPr>
-            <w:rStyle w:val="Hyperlink"/>
-            <w:noProof/>
-          </w:rPr>
-          <w:t>Figure 4 Gantt Chart</w:t>
-        </w:r>
-        <w:r>
-          <w:rPr>
-            <w:noProof/>
-            <w:webHidden/>
-          </w:rPr>
-          <w:tab/>
-        </w:r>
-        <w:r>
-          <w:rPr>
-            <w:noProof/>
-            <w:webHidden/>
-          </w:rPr>
-          <w:fldChar w:fldCharType="begin"/>
-        </w:r>
-        <w:r>
-          <w:rPr>
-            <w:noProof/>
-            <w:webHidden/>
-          </w:rPr>
-          <w:instrText xml:space="preserve"> PAGEREF _Toc149679057 \h </w:instrText>
+          <w:instrText xml:space="preserve"> PAGEREF _Toc150686998 \h </w:instrText>
         </w:r>
         <w:r>
           <w:rPr>
@@ -1712,16 +1511,32 @@
           <w:tab w:val="right" w:leader="dot" w:pos="9016"/>
         </w:tabs>
         <w:rPr>
+          <w:rFonts w:eastAsiaTheme="minorEastAsia"/>
           <w:noProof/>
-        </w:rPr>
-      </w:pPr>
-      <w:hyperlink w:anchor="_Toc149679058" w:history="1">
+          <w:lang w:eastAsia="en-GB"/>
+        </w:rPr>
+      </w:pPr>
+      <w:hyperlink w:anchor="_Toc150686999" w:history="1">
         <w:r>
           <w:rPr>
             <w:rStyle w:val="Hyperlink"/>
             <w:noProof/>
           </w:rPr>
-          <w:t>Figure 5 Budget (Joomun,2023)</w:t>
+          <w:t xml:space="preserve">Figure </w:t>
+        </w:r>
+        <w:r>
+          <w:rPr>
+            <w:rStyle w:val="Hyperlink"/>
+            <w:noProof/>
+          </w:rPr>
+          <w:t>2</w:t>
+        </w:r>
+        <w:r>
+          <w:rPr>
+            <w:rStyle w:val="Hyperlink"/>
+            <w:noProof/>
+          </w:rPr>
+          <w:t xml:space="preserve"> Component List (Joomun,2023)</w:t>
         </w:r>
         <w:r>
           <w:rPr>
@@ -1742,7 +1557,7 @@
             <w:noProof/>
             <w:webHidden/>
           </w:rPr>
-          <w:instrText xml:space="preserve"> PAGEREF _Toc149679058 \h </w:instrText>
+          <w:instrText xml:space="preserve"> PAGEREF _Toc150686999 \h </w:instrText>
         </w:r>
         <w:r>
           <w:rPr>
@@ -1952,7 +1767,43 @@
       </w:pPr>
     </w:p>
     <w:p>
-      <w:bookmarkStart w:id="0" w:name="_Toc149679042"/>
+      <w:pPr>
+        <w:spacing w:line="258" w:lineRule="auto"/>
+        <w:rPr>
+          <w:rStyle w:val="Heading1Char"/>
+          <w:rFonts w:asciiTheme="minorHAnsi" w:eastAsiaTheme="minorHAnsi" w:hAnsiTheme="minorHAnsi" w:cstheme="minorBidi"/>
+          <w:color w:val="auto"/>
+          <w:sz w:val="22"/>
+          <w:szCs w:val="22"/>
+        </w:rPr>
+      </w:pPr>
+    </w:p>
+    <w:p>
+      <w:pPr>
+        <w:spacing w:line="258" w:lineRule="auto"/>
+        <w:rPr>
+          <w:rStyle w:val="Heading1Char"/>
+          <w:rFonts w:asciiTheme="minorHAnsi" w:eastAsiaTheme="minorHAnsi" w:hAnsiTheme="minorHAnsi" w:cstheme="minorBidi"/>
+          <w:color w:val="auto"/>
+          <w:sz w:val="22"/>
+          <w:szCs w:val="22"/>
+        </w:rPr>
+      </w:pPr>
+    </w:p>
+    <w:p>
+      <w:pPr>
+        <w:spacing w:line="258" w:lineRule="auto"/>
+        <w:rPr>
+          <w:rStyle w:val="Heading1Char"/>
+          <w:rFonts w:asciiTheme="minorHAnsi" w:eastAsiaTheme="minorHAnsi" w:hAnsiTheme="minorHAnsi" w:cstheme="minorBidi"/>
+          <w:color w:val="auto"/>
+          <w:sz w:val="22"/>
+          <w:szCs w:val="22"/>
+        </w:rPr>
+      </w:pPr>
+    </w:p>
+    <w:p>
+      <w:bookmarkStart w:id="0" w:name="_Toc150687702"/>
       <w:r>
         <w:rPr>
           <w:rStyle w:val="Heading1Char"/>
@@ -1992,10 +1843,20 @@
         <w:ind w:left="720"/>
       </w:pPr>
       <w:r>
-        <w:t>Automated pet care, especially through pet feeders, has advanced significantly, aiming to improve pet health and provide convenience for pet owners. Despite progress, current feeders lack customization for different pet species and their health needs, highlighting a gap in the market.</w:t>
-      </w:r>
-      <w:r>
-        <w:t>By automating the feeding process, pet owners can ensure their animals receive regular meals, addressing the issue of interrupted sleep due to early morning or late-night feeding.</w:t>
+        <w:t xml:space="preserve">Automated pet care, especially through pet feeders, has advanced significantly, aiming to improve pet health and provide convenience for pet owners. Despite progress, current feeders lack customization for different pet species and their health needs, highlighting a gap in the </w:t>
+      </w:r>
+      <w:proofErr w:type="spellStart"/>
+      <w:proofErr w:type="gramStart"/>
+      <w:r>
+        <w:t>market.</w:t>
+      </w:r>
+      <w:r>
+        <w:t>By</w:t>
+      </w:r>
+      <w:proofErr w:type="spellEnd"/>
+      <w:proofErr w:type="gramEnd"/>
+      <w:r>
+        <w:t xml:space="preserve"> automating the feeding process, pet owners can ensure their animals receive regular meals, addressing the issue of interrupted sleep due to early morning or late-night feeding.</w:t>
       </w:r>
     </w:p>
     <w:p>
@@ -2073,36 +1934,11 @@
     </w:p>
     <w:p>
       <w:pPr>
-        <w:ind w:firstLine="720"/>
-        <w:rPr>
-          <w:color w:val="1F3763" w:themeColor="accent1" w:themeShade="7F"/>
-          <w:szCs w:val="24"/>
-        </w:rPr>
-      </w:pPr>
-      <w:r>
-        <w:rPr>
-          <w:color w:val="1F3763" w:themeColor="accent1" w:themeShade="7F"/>
-          <w:szCs w:val="24"/>
-        </w:rPr>
-        <w:t>1.8 Health-Optimized Nutritional Dispensing</w:t>
-      </w:r>
-    </w:p>
-    <w:p>
-      <w:pPr>
-        <w:spacing w:after="392"/>
-        <w:ind w:left="720"/>
-      </w:pPr>
-      <w:r>
-        <w:t>Machine vision extends beyond species recognition. It enables the feeder to assess the condition and health of the pets. This real-time assessment is used to optimize the nutritional content of the dispensed food. For example, if a pet is overweight, the feeder can adjust the portion size accordingly to support weight management. This dynamic approach to pet feeding not only promotes overall health but also mitigates the risks associated with obesity and undernutrition.</w:t>
-      </w:r>
-    </w:p>
-    <w:p>
-      <w:pPr>
-        <w:rPr>
-          <w:rStyle w:val="Heading1Char"/>
-        </w:rPr>
-      </w:pPr>
-      <w:bookmarkStart w:id="2" w:name="_Toc149679043"/>
+        <w:rPr>
+          <w:rStyle w:val="Heading1Char"/>
+        </w:rPr>
+      </w:pPr>
+      <w:bookmarkStart w:id="2" w:name="_Toc150687703"/>
       <w:r>
         <w:rPr>
           <w:rStyle w:val="Heading1Char"/>
@@ -2119,51 +1955,147 @@
     </w:p>
     <w:p>
       <w:r>
-        <w:t>Current automated pet feeders often fall short in addressing the unique health and nutritional needs of individual pets, leading to issues like overfeeding, underfeeding, and pet obesity. The "VisionHealth Single-Pet Feeder" aims to address this challenge by incorporating machine vision technology. This system will be capable of recognizing and assessing the health condition of a single pet and customizing its feeding regime to match specific dietary needs. This approach seeks to ensure precise nutrition for each pet, addressing concerns of obesity and malnutrition, and significantly improving the standard of pet care for individual pet households.</w:t>
-      </w:r>
-    </w:p>
-    <w:p>
-      <w:pPr>
-        <w:rPr>
-          <w:rStyle w:val="Heading1Char"/>
-        </w:rPr>
-      </w:pPr>
-    </w:p>
-    <w:p>
-      <w:pPr>
-        <w:rPr>
-          <w:rStyle w:val="Heading1Char"/>
-        </w:rPr>
-      </w:pPr>
-    </w:p>
-    <w:p>
-      <w:pPr>
-        <w:rPr>
-          <w:rStyle w:val="Heading1Char"/>
-        </w:rPr>
-      </w:pPr>
-    </w:p>
-    <w:p>
-      <w:pPr>
-        <w:rPr>
-          <w:rStyle w:val="Heading1Char"/>
-        </w:rPr>
-      </w:pPr>
-    </w:p>
-    <w:p>
-      <w:pPr>
-        <w:rPr>
-          <w:rStyle w:val="Heading1Char"/>
-        </w:rPr>
-      </w:pPr>
-    </w:p>
-    <w:p>
-      <w:pPr>
-        <w:rPr>
-          <w:rStyle w:val="Heading1Char"/>
-        </w:rPr>
-      </w:pPr>
-      <w:bookmarkStart w:id="3" w:name="_Toc149679044"/>
+        <w:t>Current automated pet feeders often fall short in addressing the unique health and nutritional needs of individual pets, leading to issues like overfeeding, underfeeding, and pet obesity. The "</w:t>
+      </w:r>
+      <w:proofErr w:type="spellStart"/>
+      <w:r>
+        <w:t>VisionHealth</w:t>
+      </w:r>
+      <w:proofErr w:type="spellEnd"/>
+      <w:r>
+        <w:t xml:space="preserve"> Single-Pet Feeder" aims to address this challenge by incorporating machine vision technology. This system will be capable of recognizing and assessing the health condition of a single pet and customizing its feeding regime to match specific dietary needs. This approach seeks to ensure precise nutrition for each pet, addressing concerns of obesity and malnutrition, and significantly improving the standard of pet care for individual pet households.</w:t>
+      </w:r>
+    </w:p>
+    <w:p/>
+    <w:p>
+      <w:pPr>
+        <w:pStyle w:val="ListParagraph"/>
+        <w:numPr>
+          <w:ilvl w:val="0"/>
+          <w:numId w:val="16"/>
+        </w:numPr>
+      </w:pPr>
+      <w:r>
+        <w:rPr>
+          <w:b/>
+          <w:bCs/>
+        </w:rPr>
+        <w:t>Pet Obesity Rates</w:t>
+      </w:r>
+      <w:r>
+        <w:t>: Research indicates that obesity affects about 60% of cats and 56% of dogs in the United States, as per the Association for Pet Obesity Prevention. This high prevalence underscores the need for precise feeding solutions.</w:t>
+      </w:r>
+    </w:p>
+    <w:p>
+      <w:pPr>
+        <w:pStyle w:val="ListParagraph"/>
+        <w:numPr>
+          <w:ilvl w:val="0"/>
+          <w:numId w:val="16"/>
+        </w:numPr>
+      </w:pPr>
+      <w:r>
+        <w:rPr>
+          <w:b/>
+          <w:bCs/>
+        </w:rPr>
+        <w:t>Impact of Improper Feeding</w:t>
+      </w:r>
+      <w:r>
+        <w:t>: Studies have shown that overfeeding or underfeeding can significantly impact a pet's health. For instance, even a few extra pounds can lead to conditions like diabetes, joint problems, and respiratory difficulties in pets.</w:t>
+      </w:r>
+    </w:p>
+    <w:p>
+      <w:pPr>
+        <w:pStyle w:val="ListParagraph"/>
+        <w:numPr>
+          <w:ilvl w:val="0"/>
+          <w:numId w:val="16"/>
+        </w:numPr>
+      </w:pPr>
+      <w:r>
+        <w:rPr>
+          <w:b/>
+          <w:bCs/>
+        </w:rPr>
+        <w:t>Individualized Nutrition</w:t>
+      </w:r>
+      <w:r>
+        <w:t xml:space="preserve"> </w:t>
+      </w:r>
+      <w:r>
+        <w:rPr>
+          <w:b/>
+          <w:bCs/>
+        </w:rPr>
+        <w:t>Needs</w:t>
+      </w:r>
+      <w:r>
+        <w:t>: According to a survey, more than 70% of pet owners are interested in personalized pet diets, reflecting a growing awareness of the importance of tailored nutrition. This is especially relevant as dietary needs can vary greatly depending on the pet's age, breed, activity level, and health conditions.</w:t>
+      </w:r>
+    </w:p>
+    <w:p>
+      <w:pPr>
+        <w:rPr>
+          <w:rStyle w:val="Heading1Char"/>
+          <w:rFonts w:asciiTheme="minorHAnsi" w:eastAsiaTheme="minorHAnsi" w:hAnsiTheme="minorHAnsi" w:cstheme="minorBidi"/>
+          <w:color w:val="auto"/>
+          <w:sz w:val="22"/>
+          <w:szCs w:val="22"/>
+        </w:rPr>
+      </w:pPr>
+    </w:p>
+    <w:p>
+      <w:pPr>
+        <w:rPr>
+          <w:rStyle w:val="Heading1Char"/>
+          <w:rFonts w:asciiTheme="minorHAnsi" w:eastAsiaTheme="minorHAnsi" w:hAnsiTheme="minorHAnsi" w:cstheme="minorBidi"/>
+          <w:color w:val="auto"/>
+          <w:sz w:val="22"/>
+          <w:szCs w:val="22"/>
+        </w:rPr>
+      </w:pPr>
+    </w:p>
+    <w:p>
+      <w:pPr>
+        <w:rPr>
+          <w:rStyle w:val="Heading1Char"/>
+          <w:rFonts w:asciiTheme="minorHAnsi" w:eastAsiaTheme="minorHAnsi" w:hAnsiTheme="minorHAnsi" w:cstheme="minorBidi"/>
+          <w:color w:val="auto"/>
+          <w:sz w:val="22"/>
+          <w:szCs w:val="22"/>
+        </w:rPr>
+      </w:pPr>
+    </w:p>
+    <w:p>
+      <w:pPr>
+        <w:rPr>
+          <w:rStyle w:val="Heading1Char"/>
+          <w:rFonts w:asciiTheme="minorHAnsi" w:eastAsiaTheme="minorHAnsi" w:hAnsiTheme="minorHAnsi" w:cstheme="minorBidi"/>
+          <w:color w:val="auto"/>
+          <w:sz w:val="22"/>
+          <w:szCs w:val="22"/>
+        </w:rPr>
+      </w:pPr>
+    </w:p>
+    <w:p>
+      <w:pPr>
+        <w:rPr>
+          <w:rStyle w:val="Heading1Char"/>
+          <w:rFonts w:asciiTheme="minorHAnsi" w:eastAsiaTheme="minorHAnsi" w:hAnsiTheme="minorHAnsi" w:cstheme="minorBidi"/>
+          <w:color w:val="auto"/>
+          <w:sz w:val="22"/>
+          <w:szCs w:val="22"/>
+        </w:rPr>
+      </w:pPr>
+    </w:p>
+    <w:p>
+      <w:pPr>
+        <w:rPr>
+          <w:rStyle w:val="Heading1Char"/>
+        </w:rPr>
+      </w:pPr>
+      <w:bookmarkStart w:id="3" w:name="_Toc150687704"/>
       <w:r>
         <w:rPr>
           <w:rStyle w:val="Heading1Char"/>
@@ -2189,7 +2121,7 @@
           <w:szCs w:val="32"/>
         </w:rPr>
       </w:pPr>
-      <w:bookmarkStart w:id="4" w:name="_Toc149679045"/>
+      <w:bookmarkStart w:id="4" w:name="_Toc150687705"/>
       <w:r>
         <w:rPr>
           <w:rStyle w:val="Heading1Char"/>
@@ -2214,20 +2146,42 @@
         </w:rPr>
         <w:t>Project Overview</w:t>
       </w:r>
+      <w:r>
+        <w:rPr>
+          <w:rStyle w:val="Heading1Char"/>
+        </w:rPr>
+        <w:t xml:space="preserve"> Aims </w:t>
+      </w:r>
+      <w:proofErr w:type="gramStart"/>
+      <w:r>
+        <w:rPr>
+          <w:rStyle w:val="Heading1Char"/>
+        </w:rPr>
+        <w:t>Of</w:t>
+      </w:r>
+      <w:proofErr w:type="gramEnd"/>
+      <w:r>
+        <w:rPr>
+          <w:rStyle w:val="Heading1Char"/>
+        </w:rPr>
+        <w:t xml:space="preserve"> Project</w:t>
+      </w:r>
       <w:bookmarkEnd w:id="4"/>
-      <w:r>
-        <w:rPr>
-          <w:rStyle w:val="Heading1Char"/>
-        </w:rPr>
-        <w:t xml:space="preserve"> Aims Of Project</w:t>
-      </w:r>
     </w:p>
     <w:p>
       <w:pPr>
         <w:ind w:left="720"/>
       </w:pPr>
       <w:r>
-        <w:t>The "VisionHealth Feeder" is an advanced project that uses machine vision to identify different pets and adjust their diet based on health needs, improving automated pet feeding.</w:t>
+        <w:t>The "</w:t>
+      </w:r>
+      <w:proofErr w:type="spellStart"/>
+      <w:r>
+        <w:t>VisionHealth</w:t>
+      </w:r>
+      <w:proofErr w:type="spellEnd"/>
+      <w:r>
+        <w:t xml:space="preserve"> Feeder" is an advanced project that uses machine vision to identify different pets and adjust their diet based on health needs, improving automated pet feeding.</w:t>
       </w:r>
     </w:p>
     <w:p>
@@ -2237,7 +2191,7 @@
           <w:rStyle w:val="Heading1Char"/>
         </w:rPr>
       </w:pPr>
-      <w:bookmarkStart w:id="5" w:name="_Toc149679046"/>
+      <w:bookmarkStart w:id="5" w:name="_Toc150687706"/>
       <w:r>
         <w:rPr>
           <w:rStyle w:val="Heading1Char"/>
@@ -2260,7 +2214,7 @@
         <w:rPr>
           <w:rStyle w:val="Heading1Char"/>
         </w:rPr>
-        <w:t>Purpose of the Solution</w:t>
+        <w:t>Aim of the project</w:t>
       </w:r>
       <w:bookmarkEnd w:id="5"/>
     </w:p>
@@ -2271,26 +2225,29 @@
       <w:r>
         <w:t>The core purpose of the "</w:t>
       </w:r>
-      <w:r>
-        <w:t>VHF</w:t>
-      </w:r>
+      <w:proofErr w:type="spellStart"/>
+      <w:r>
+        <w:t>V</w:t>
+      </w:r>
+      <w:r>
+        <w:t>i</w:t>
+      </w:r>
+      <w:r>
+        <w:t>HF</w:t>
+      </w:r>
+      <w:proofErr w:type="spellEnd"/>
       <w:r>
         <w:t>" is to provide pet owners with an advanced and intelligent pet feeding system that goes beyond mere scheduling and portion control. This solution leverages machine vision technology to offer species-specific feeding and real-time nutritional adjustments, thereby addressing the challenges of pet obesity, dietary requirements, and multi-species households. The system aims to promote the health and well-being of pets by delivering tailored nutrition while offering convenience and peace of mind to pet owners.</w:t>
       </w:r>
     </w:p>
     <w:p>
       <w:pPr>
-        <w:ind w:left="720"/>
-      </w:pPr>
-    </w:p>
-    <w:p>
-      <w:pPr>
         <w:ind w:firstLine="720"/>
         <w:rPr>
           <w:rStyle w:val="Heading1Char"/>
         </w:rPr>
       </w:pPr>
-      <w:bookmarkStart w:id="6" w:name="_Toc149679047"/>
+      <w:bookmarkStart w:id="6" w:name="_Toc150687707"/>
       <w:r>
         <w:rPr>
           <w:rStyle w:val="Heading1Char"/>
@@ -2313,15 +2270,15 @@
         <w:rPr>
           <w:rStyle w:val="Heading1Char"/>
         </w:rPr>
-        <w:t>Scope of the Project</w:t>
+        <w:t>Project</w:t>
+      </w:r>
+      <w:r>
+        <w:rPr>
+          <w:rStyle w:val="Heading1Char"/>
+        </w:rPr>
+        <w:t xml:space="preserve"> Objectives</w:t>
       </w:r>
       <w:bookmarkEnd w:id="6"/>
-      <w:r>
-        <w:rPr>
-          <w:rStyle w:val="Heading1Char"/>
-        </w:rPr>
-        <w:t xml:space="preserve"> Objectives</w:t>
-      </w:r>
     </w:p>
     <w:p>
       <w:pPr>
@@ -2432,141 +2389,6 @@
     </w:p>
     <w:p>
       <w:pPr>
-        <w:ind w:left="720"/>
-        <w:rPr>
-          <w:rStyle w:val="Heading1Char"/>
-        </w:rPr>
-      </w:pPr>
-    </w:p>
-    <w:p>
-      <w:pPr>
-        <w:ind w:left="720"/>
-        <w:rPr>
-          <w:rStyle w:val="Heading1Char"/>
-        </w:rPr>
-      </w:pPr>
-    </w:p>
-    <w:p>
-      <w:pPr>
-        <w:ind w:left="720"/>
-        <w:rPr>
-          <w:rStyle w:val="Heading1Char"/>
-        </w:rPr>
-      </w:pPr>
-    </w:p>
-    <w:p>
-      <w:pPr>
-        <w:ind w:left="720"/>
-        <w:rPr>
-          <w:rStyle w:val="Heading1Char"/>
-        </w:rPr>
-      </w:pPr>
-    </w:p>
-    <w:p>
-      <w:pPr>
-        <w:ind w:left="720"/>
-        <w:rPr>
-          <w:rStyle w:val="Heading1Char"/>
-        </w:rPr>
-      </w:pPr>
-    </w:p>
-    <w:p>
-      <w:pPr>
-        <w:ind w:left="720"/>
-        <w:rPr>
-          <w:rStyle w:val="Heading1Char"/>
-        </w:rPr>
-      </w:pPr>
-      <w:bookmarkStart w:id="7" w:name="_Toc149679048"/>
-      <w:r>
-        <w:rPr>
-          <w:rStyle w:val="Heading1Char"/>
-        </w:rPr>
-        <w:lastRenderedPageBreak/>
-        <w:t>3.4</w:t>
-      </w:r>
-      <w:r>
-        <w:rPr>
-          <w:rStyle w:val="Heading1Char"/>
-        </w:rPr>
-        <w:t>.</w:t>
-      </w:r>
-      <w:r>
-        <w:rPr>
-          <w:rStyle w:val="Heading1Char"/>
-        </w:rPr>
-        <w:t xml:space="preserve"> </w:t>
-      </w:r>
-      <w:r>
-        <w:rPr>
-          <w:rStyle w:val="Heading1Char"/>
-        </w:rPr>
-        <w:t>Technology Stack</w:t>
-      </w:r>
-      <w:bookmarkEnd w:id="7"/>
-      <w:r>
-        <w:rPr>
-          <w:rStyle w:val="Heading1Char"/>
-        </w:rPr>
-        <w:t xml:space="preserve"> Research</w:t>
-      </w:r>
-    </w:p>
-    <w:p>
-      <w:pPr>
-        <w:ind w:left="720"/>
-      </w:pPr>
-      <w:r>
-        <w:t>The "</w:t>
-      </w:r>
-      <w:r>
-        <w:t>VHF</w:t>
-      </w:r>
-      <w:r>
-        <w:t>" leverages a range of cutting-edge technologies, including but not limited to:</w:t>
-      </w:r>
-    </w:p>
-    <w:p>
-      <w:pPr>
-        <w:pStyle w:val="ListParagraph"/>
-        <w:numPr>
-          <w:ilvl w:val="0"/>
-          <w:numId w:val="4"/>
-        </w:numPr>
-        <w:ind w:left="1440"/>
-      </w:pPr>
-      <w:r>
-        <w:t>Machine Vision: Utilizing machine vision algorithms for species recognition and health assessment through cameras and image processing.</w:t>
-      </w:r>
-    </w:p>
-    <w:p>
-      <w:pPr>
-        <w:pStyle w:val="ListParagraph"/>
-        <w:numPr>
-          <w:ilvl w:val="0"/>
-          <w:numId w:val="4"/>
-        </w:numPr>
-        <w:ind w:left="1440"/>
-      </w:pPr>
-      <w:r>
-        <w:t>User Interface: Developing a user-friendly interface accessible through a mobile application for convenient system control and monitoring.</w:t>
-      </w:r>
-    </w:p>
-    <w:p>
-      <w:pPr>
-        <w:pStyle w:val="ListParagraph"/>
-        <w:numPr>
-          <w:ilvl w:val="0"/>
-          <w:numId w:val="4"/>
-        </w:numPr>
-        <w:ind w:left="1440"/>
-      </w:pPr>
-      <w:r>
-        <w:t>Artificial Intelligence (AI): Incorporating AI for real-time health assessment and nutritional optimization.</w:t>
-      </w:r>
-    </w:p>
-    <w:p>
-      <w:pPr>
-        <w:ind w:left="720"/>
         <w:rPr>
           <w:rStyle w:val="Heading1Char"/>
           <w:rFonts w:asciiTheme="minorHAnsi" w:eastAsiaTheme="minorHAnsi" w:hAnsiTheme="minorHAnsi" w:cstheme="minorBidi"/>
@@ -2575,14 +2397,538 @@
           <w:szCs w:val="22"/>
         </w:rPr>
       </w:pPr>
-      <w:r>
-        <w:t>By integrating these technologies, the project aims to create a comprehensive and responsive system that caters to the unique needs of individual pets and transforms the way pet owners care for their animals.</w:t>
-      </w:r>
-    </w:p>
-    <w:p>
-      <w:pPr>
-        <w:rPr>
-          <w:rStyle w:val="Heading1Char"/>
+    </w:p>
+    <w:p>
+      <w:pPr>
+        <w:rPr>
+          <w:rStyle w:val="Heading1Char"/>
+          <w:rFonts w:asciiTheme="minorHAnsi" w:eastAsiaTheme="minorHAnsi" w:hAnsiTheme="minorHAnsi" w:cstheme="minorBidi"/>
+          <w:color w:val="auto"/>
+          <w:sz w:val="22"/>
+          <w:szCs w:val="22"/>
+        </w:rPr>
+      </w:pPr>
+    </w:p>
+    <w:p>
+      <w:pPr>
+        <w:rPr>
+          <w:rStyle w:val="Heading1Char"/>
+          <w:rFonts w:asciiTheme="minorHAnsi" w:eastAsiaTheme="minorHAnsi" w:hAnsiTheme="minorHAnsi" w:cstheme="minorBidi"/>
+          <w:color w:val="auto"/>
+          <w:sz w:val="22"/>
+          <w:szCs w:val="22"/>
+        </w:rPr>
+      </w:pPr>
+    </w:p>
+    <w:p>
+      <w:pPr>
+        <w:rPr>
+          <w:rStyle w:val="Heading1Char"/>
+          <w:rFonts w:asciiTheme="minorHAnsi" w:eastAsiaTheme="minorHAnsi" w:hAnsiTheme="minorHAnsi" w:cstheme="minorBidi"/>
+          <w:color w:val="auto"/>
+          <w:sz w:val="22"/>
+          <w:szCs w:val="22"/>
+        </w:rPr>
+      </w:pPr>
+    </w:p>
+    <w:p>
+      <w:pPr>
+        <w:rPr>
+          <w:rStyle w:val="Heading1Char"/>
+          <w:rFonts w:asciiTheme="minorHAnsi" w:eastAsiaTheme="minorHAnsi" w:hAnsiTheme="minorHAnsi" w:cstheme="minorBidi"/>
+          <w:color w:val="auto"/>
+          <w:sz w:val="22"/>
+          <w:szCs w:val="22"/>
+        </w:rPr>
+      </w:pPr>
+    </w:p>
+    <w:p>
+      <w:pPr>
+        <w:rPr>
+          <w:rStyle w:val="Heading1Char"/>
+          <w:rFonts w:asciiTheme="minorHAnsi" w:eastAsiaTheme="minorHAnsi" w:hAnsiTheme="minorHAnsi" w:cstheme="minorBidi"/>
+          <w:color w:val="auto"/>
+          <w:sz w:val="22"/>
+          <w:szCs w:val="22"/>
+        </w:rPr>
+      </w:pPr>
+    </w:p>
+    <w:p>
+      <w:pPr>
+        <w:rPr>
+          <w:rStyle w:val="Heading1Char"/>
+          <w:rFonts w:asciiTheme="minorHAnsi" w:eastAsiaTheme="minorHAnsi" w:hAnsiTheme="minorHAnsi" w:cstheme="minorBidi"/>
+          <w:color w:val="auto"/>
+          <w:sz w:val="22"/>
+          <w:szCs w:val="22"/>
+        </w:rPr>
+      </w:pPr>
+    </w:p>
+    <w:p>
+      <w:pPr>
+        <w:rPr>
+          <w:rStyle w:val="Heading1Char"/>
+          <w:rFonts w:asciiTheme="minorHAnsi" w:eastAsiaTheme="minorHAnsi" w:hAnsiTheme="minorHAnsi" w:cstheme="minorBidi"/>
+          <w:color w:val="auto"/>
+          <w:sz w:val="22"/>
+          <w:szCs w:val="22"/>
+        </w:rPr>
+      </w:pPr>
+    </w:p>
+    <w:p>
+      <w:pPr>
+        <w:ind w:left="720"/>
+        <w:rPr>
+          <w:rStyle w:val="Heading1Char"/>
+        </w:rPr>
+      </w:pPr>
+      <w:bookmarkStart w:id="7" w:name="_Toc150687708"/>
+      <w:r>
+        <w:rPr>
+          <w:rStyle w:val="Heading1Char"/>
+        </w:rPr>
+        <w:lastRenderedPageBreak/>
+        <w:t>3.4</w:t>
+      </w:r>
+      <w:r>
+        <w:rPr>
+          <w:rStyle w:val="Heading1Char"/>
+        </w:rPr>
+        <w:t>.</w:t>
+      </w:r>
+      <w:r>
+        <w:rPr>
+          <w:rStyle w:val="Heading1Char"/>
+        </w:rPr>
+        <w:t xml:space="preserve"> </w:t>
+      </w:r>
+      <w:r>
+        <w:rPr>
+          <w:rStyle w:val="Heading1Char"/>
+        </w:rPr>
+        <w:t>Investigative work</w:t>
+      </w:r>
+      <w:bookmarkEnd w:id="7"/>
+    </w:p>
+    <w:p>
+      <w:pPr>
+        <w:ind w:left="720"/>
+      </w:pPr>
+      <w:r>
+        <w:t>The "</w:t>
+      </w:r>
+      <w:proofErr w:type="spellStart"/>
+      <w:r>
+        <w:t>V</w:t>
+      </w:r>
+      <w:r>
+        <w:t>i</w:t>
+      </w:r>
+      <w:r>
+        <w:t>HF</w:t>
+      </w:r>
+      <w:proofErr w:type="spellEnd"/>
+      <w:r>
+        <w:t>" project you're describing is a technology-driven solution that integrates various sophisticated technologies to create a comprehensive system for pet care. Here's a brief overview of the technology stack that could be leveraged for each of the components:</w:t>
+      </w:r>
+    </w:p>
+    <w:p>
+      <w:pPr>
+        <w:pStyle w:val="ListParagraph"/>
+        <w:numPr>
+          <w:ilvl w:val="0"/>
+          <w:numId w:val="12"/>
+        </w:numPr>
+        <w:rPr>
+          <w:b/>
+          <w:bCs/>
+        </w:rPr>
+      </w:pPr>
+      <w:r>
+        <w:rPr>
+          <w:b/>
+          <w:bCs/>
+        </w:rPr>
+        <w:t>Machine Vision:</w:t>
+      </w:r>
+    </w:p>
+    <w:p>
+      <w:pPr>
+        <w:ind w:left="1440"/>
+      </w:pPr>
+      <w:r>
+        <w:t>Cameras: High-definition, possibly multi-spectral cameras for capturing detailed images of pets.</w:t>
+      </w:r>
+    </w:p>
+    <w:p>
+      <w:pPr>
+        <w:ind w:left="1440"/>
+      </w:pPr>
+      <w:r>
+        <w:t xml:space="preserve">Image Processing: Advanced software for </w:t>
+      </w:r>
+      <w:proofErr w:type="spellStart"/>
+      <w:r>
+        <w:t>analyzing</w:t>
+      </w:r>
+      <w:proofErr w:type="spellEnd"/>
+      <w:r>
+        <w:t xml:space="preserve"> images, which may include OpenCV or other computer vision libraries.</w:t>
+      </w:r>
+    </w:p>
+    <w:p>
+      <w:pPr>
+        <w:ind w:left="1440"/>
+      </w:pPr>
+      <w:r>
+        <w:t>Algorithms: Machine learning algorithms, potentially deep learning models like convolutional neural networks (CNNs), trained on a large dataset of pet images to recognize different species and assess health indicators.</w:t>
+      </w:r>
+    </w:p>
+    <w:p>
+      <w:pPr>
+        <w:pStyle w:val="ListParagraph"/>
+        <w:numPr>
+          <w:ilvl w:val="0"/>
+          <w:numId w:val="12"/>
+        </w:numPr>
+        <w:rPr>
+          <w:b/>
+          <w:bCs/>
+        </w:rPr>
+      </w:pPr>
+      <w:r>
+        <w:rPr>
+          <w:b/>
+          <w:bCs/>
+        </w:rPr>
+        <w:t>User Interface:</w:t>
+      </w:r>
+    </w:p>
+    <w:p>
+      <w:pPr>
+        <w:ind w:left="1440"/>
+      </w:pPr>
+      <w:r>
+        <w:t>Frontend Development: Utilizing frameworks such as React Native or Flutter for cross-platform mobile app development, ensuring that the user interface is responsive and intuitive.</w:t>
+      </w:r>
+    </w:p>
+    <w:p>
+      <w:pPr>
+        <w:ind w:left="1440"/>
+      </w:pPr>
+      <w:r>
+        <w:t>Backend Integration: Node.js or Python-based backend services, which handle the app's server-side logic and communicate with machine vision and AI components.</w:t>
+      </w:r>
+    </w:p>
+    <w:p>
+      <w:pPr>
+        <w:ind w:left="1440"/>
+      </w:pPr>
+      <w:r>
+        <w:t xml:space="preserve">APIs: RESTful APIs or </w:t>
+      </w:r>
+      <w:proofErr w:type="spellStart"/>
+      <w:r>
+        <w:t>GraphQL</w:t>
+      </w:r>
+      <w:proofErr w:type="spellEnd"/>
+      <w:r>
+        <w:t xml:space="preserve"> for smooth communication between the mobile application and the backend servers.</w:t>
+      </w:r>
+    </w:p>
+    <w:p>
+      <w:pPr>
+        <w:pStyle w:val="ListParagraph"/>
+        <w:numPr>
+          <w:ilvl w:val="0"/>
+          <w:numId w:val="12"/>
+        </w:numPr>
+        <w:rPr>
+          <w:b/>
+          <w:bCs/>
+        </w:rPr>
+      </w:pPr>
+      <w:r>
+        <w:rPr>
+          <w:b/>
+          <w:bCs/>
+        </w:rPr>
+        <w:t>Artificial Intelligence (AI):</w:t>
+      </w:r>
+    </w:p>
+    <w:p>
+      <w:pPr>
+        <w:ind w:left="1440"/>
+      </w:pPr>
+      <w:r>
+        <w:t>Data Processing: Big Data technologies for storing and processing large volumes of health data, possibly leveraging cloud platforms like AWS or Google Cloud for scalability.</w:t>
+      </w:r>
+    </w:p>
+    <w:p>
+      <w:pPr>
+        <w:ind w:left="1440"/>
+      </w:pPr>
+      <w:r>
+        <w:t xml:space="preserve">Machine Learning Platforms: TensorFlow or </w:t>
+      </w:r>
+      <w:proofErr w:type="spellStart"/>
+      <w:r>
+        <w:t>PyTorch</w:t>
+      </w:r>
+      <w:proofErr w:type="spellEnd"/>
+      <w:r>
+        <w:t xml:space="preserve"> for designing and training AI models for real-time health assessment and nutritional optimization.</w:t>
+      </w:r>
+    </w:p>
+    <w:p>
+      <w:pPr>
+        <w:ind w:left="1440"/>
+      </w:pPr>
+      <w:r>
+        <w:t>Analytics: AI-driven analytics for personalized insights, using tools such as Apache Spark for handling real-time data processing tasks.</w:t>
+      </w:r>
+    </w:p>
+    <w:p>
+      <w:pPr>
+        <w:ind w:left="720"/>
+      </w:pPr>
+      <w:r>
+        <w:t xml:space="preserve">By integrating these components, the </w:t>
+      </w:r>
+      <w:proofErr w:type="spellStart"/>
+      <w:r>
+        <w:t>V</w:t>
+      </w:r>
+      <w:r>
+        <w:t>i</w:t>
+      </w:r>
+      <w:r>
+        <w:t>HF</w:t>
+      </w:r>
+      <w:proofErr w:type="spellEnd"/>
+      <w:r>
+        <w:t xml:space="preserve"> project would be capable of providing a holistic pet care system. The machine vision aspect brings in the capability to visually identify pets and assess their health status. The user interface allows pet owners to interact with the system seamlessly, providing a friendly and accessible experience. Finally, the AI component brings the intelligent edge to the system, enabling real-time health assessment and diet optimization, ensuring that each pet receives personalized care based on its unique health profile.</w:t>
+      </w:r>
+    </w:p>
+    <w:p>
+      <w:pPr>
+        <w:ind w:left="720"/>
+      </w:pPr>
+    </w:p>
+    <w:p>
+      <w:pPr>
+        <w:ind w:left="720"/>
+        <w:rPr>
+          <w:rStyle w:val="Heading1Char"/>
+          <w:rFonts w:asciiTheme="minorHAnsi" w:eastAsiaTheme="minorHAnsi" w:hAnsiTheme="minorHAnsi" w:cstheme="minorBidi"/>
+          <w:color w:val="auto"/>
+          <w:sz w:val="22"/>
+          <w:szCs w:val="22"/>
+        </w:rPr>
+      </w:pPr>
+    </w:p>
+    <w:p>
+      <w:bookmarkStart w:id="8" w:name="_Toc150687709"/>
+      <w:r>
+        <w:rPr>
+          <w:rStyle w:val="Heading1Char"/>
+        </w:rPr>
+        <w:lastRenderedPageBreak/>
+        <w:t>5. Project Plan</w:t>
+      </w:r>
+      <w:bookmarkEnd w:id="8"/>
+      <w:r>
+        <w:t xml:space="preserve"> </w:t>
+      </w:r>
+    </w:p>
+    <w:p>
+      <w:r>
+        <w:t>For the proper running of the project, we shall be having multiple deliverables and milestones as below:</w:t>
+      </w:r>
+    </w:p>
+    <w:p>
+      <w:pPr>
+        <w:rPr>
+          <w:b/>
+          <w:bCs/>
+        </w:rPr>
+      </w:pPr>
+      <w:r>
+        <w:rPr>
+          <w:b/>
+          <w:bCs/>
+        </w:rPr>
+        <w:t>Deliverables:</w:t>
+      </w:r>
+    </w:p>
+    <w:p>
+      <w:pPr>
+        <w:pStyle w:val="ListParagraph"/>
+        <w:numPr>
+          <w:ilvl w:val="0"/>
+          <w:numId w:val="8"/>
+        </w:numPr>
+      </w:pPr>
+      <w:r>
+        <w:t>D1-Project proposal document, following the selection and drafting of the proposal.</w:t>
+      </w:r>
+    </w:p>
+    <w:p>
+      <w:pPr>
+        <w:pStyle w:val="ListParagraph"/>
+        <w:numPr>
+          <w:ilvl w:val="0"/>
+          <w:numId w:val="8"/>
+        </w:numPr>
+      </w:pPr>
+      <w:r>
+        <w:t>D2-Project scope and detailed plan, as part of the initial planning after the kick-off.</w:t>
+      </w:r>
+    </w:p>
+    <w:p>
+      <w:pPr>
+        <w:pStyle w:val="ListParagraph"/>
+        <w:numPr>
+          <w:ilvl w:val="0"/>
+          <w:numId w:val="8"/>
+        </w:numPr>
+      </w:pPr>
+      <w:r>
+        <w:t>D3-Research findings on machine vision for species recognition.</w:t>
+      </w:r>
+    </w:p>
+    <w:p>
+      <w:pPr>
+        <w:pStyle w:val="ListParagraph"/>
+        <w:numPr>
+          <w:ilvl w:val="0"/>
+          <w:numId w:val="8"/>
+        </w:numPr>
+      </w:pPr>
+      <w:r>
+        <w:t>D4-Initial health assessment algorithms from the development phase.</w:t>
+      </w:r>
+    </w:p>
+    <w:p>
+      <w:pPr>
+        <w:pStyle w:val="ListParagraph"/>
+        <w:numPr>
+          <w:ilvl w:val="0"/>
+          <w:numId w:val="8"/>
+        </w:numPr>
+      </w:pPr>
+      <w:r>
+        <w:t>D5-Research findings on nutritional requirements and algorithm design for health-optimized nutritional dispensing.</w:t>
+      </w:r>
+    </w:p>
+    <w:p>
+      <w:pPr>
+        <w:pStyle w:val="ListParagraph"/>
+        <w:numPr>
+          <w:ilvl w:val="0"/>
+          <w:numId w:val="8"/>
+        </w:numPr>
+      </w:pPr>
+      <w:r>
+        <w:t>D6-Initial prototype of the feeding system from the prototype development phase.</w:t>
+      </w:r>
+    </w:p>
+    <w:p>
+      <w:pPr>
+        <w:pStyle w:val="ListParagraph"/>
+        <w:numPr>
+          <w:ilvl w:val="0"/>
+          <w:numId w:val="8"/>
+        </w:numPr>
+      </w:pPr>
+      <w:r>
+        <w:t>D9-Test results of the integrated system from comprehensive testing and validation.</w:t>
+      </w:r>
+    </w:p>
+    <w:p>
+      <w:pPr>
+        <w:pStyle w:val="ListParagraph"/>
+        <w:numPr>
+          <w:ilvl w:val="0"/>
+          <w:numId w:val="8"/>
+        </w:numPr>
+      </w:pPr>
+      <w:r>
+        <w:t>D10-Finalized project adjustments completed for presentation.</w:t>
+      </w:r>
+    </w:p>
+    <w:p>
+      <w:pPr>
+        <w:pStyle w:val="ListParagraph"/>
+        <w:numPr>
+          <w:ilvl w:val="0"/>
+          <w:numId w:val="8"/>
+        </w:numPr>
+      </w:pPr>
+      <w:r>
+        <w:t>D11-Project documentation and materials prepared for the final presentation.</w:t>
+      </w:r>
+    </w:p>
+    <w:p>
+      <w:pPr>
+        <w:rPr>
+          <w:b/>
+          <w:bCs/>
+        </w:rPr>
+      </w:pPr>
+      <w:r>
+        <w:rPr>
+          <w:b/>
+          <w:bCs/>
+        </w:rPr>
+        <w:t>Milestones:</w:t>
+      </w:r>
+    </w:p>
+    <w:p>
+      <w:pPr>
+        <w:pStyle w:val="ListParagraph"/>
+        <w:numPr>
+          <w:ilvl w:val="0"/>
+          <w:numId w:val="9"/>
+        </w:numPr>
+      </w:pPr>
+      <w:r>
+        <w:t>M1-Approval of the project proposal during the supervisor meeting for proposal approval.</w:t>
+      </w:r>
+    </w:p>
+    <w:p>
+      <w:pPr>
+        <w:pStyle w:val="ListParagraph"/>
+        <w:numPr>
+          <w:ilvl w:val="0"/>
+          <w:numId w:val="9"/>
+        </w:numPr>
+      </w:pPr>
+      <w:r>
+        <w:t>M2-Integration of vision system, health assessment, and other components marked as system integration.</w:t>
+      </w:r>
+    </w:p>
+    <w:p>
+      <w:pPr>
+        <w:pStyle w:val="ListParagraph"/>
+        <w:numPr>
+          <w:ilvl w:val="0"/>
+          <w:numId w:val="9"/>
+        </w:numPr>
+      </w:pPr>
+      <w:r>
+        <w:t>M3-Final review and approval of the completed project in the last supervisor meeting.</w:t>
+      </w:r>
+    </w:p>
+    <w:p/>
+    <w:p>
+      <w:pPr>
+        <w:rPr>
+          <w:rStyle w:val="Heading1Char"/>
+          <w:rFonts w:asciiTheme="minorHAnsi" w:eastAsiaTheme="minorHAnsi" w:hAnsiTheme="minorHAnsi" w:cstheme="minorBidi"/>
+          <w:color w:val="auto"/>
+          <w:sz w:val="22"/>
+          <w:szCs w:val="22"/>
         </w:rPr>
         <w:sectPr>
           <w:pgSz w:w="11906" w:h="16838"/>
@@ -2591,107 +2937,28 @@
           <w:docGrid w:linePitch="360"/>
         </w:sectPr>
       </w:pPr>
-    </w:p>
-    <w:p>
-      <w:bookmarkStart w:id="8" w:name="_Toc149679051"/>
-      <w:r>
-        <w:rPr>
-          <w:rStyle w:val="Heading1Char"/>
-        </w:rPr>
+      <w:r>
+        <w:t>These deliverables and milestones are the outcomes and checkpoints, respectively, that you would aim to achieve throughout the project timeline.</w:t>
+      </w:r>
+      <w:r>
+        <w:t xml:space="preserve"> Below is Gant chart for more information about planning</w:t>
+      </w:r>
+      <w:r>
+        <w:tab/>
+        <w:t>.</w:t>
+      </w:r>
+    </w:p>
+    <w:p>
+      <w:pPr>
+        <w:keepNext/>
+      </w:pPr>
+      <w:r>
         <w:lastRenderedPageBreak/>
-        <w:t>5. Project Plan</w:t>
-      </w:r>
-      <w:bookmarkEnd w:id="8"/>
-      <w:r>
-        <w:t xml:space="preserve"> </w:t>
-      </w:r>
-    </w:p>
-    <w:p>
-      <w:r>
-        <w:t>Project planning is a key aspect for the success of this project.</w:t>
-      </w:r>
-      <w:r>
-        <w:t xml:space="preserve"> Some Milestones are required as below. Below</w:t>
-      </w:r>
-      <w:r>
-        <w:t xml:space="preserve"> you shall find a Gantt Chart for the Project </w:t>
-      </w:r>
-    </w:p>
-    <w:p>
-      <w:pPr>
-        <w:pStyle w:val="ListParagraph"/>
-        <w:numPr>
-          <w:ilvl w:val="0"/>
-          <w:numId w:val="7"/>
-        </w:numPr>
-      </w:pPr>
-      <w:r>
-        <w:t>Proposal Approval</w:t>
-      </w:r>
-    </w:p>
-    <w:p>
-      <w:pPr>
-        <w:pStyle w:val="ListParagraph"/>
-        <w:numPr>
-          <w:ilvl w:val="0"/>
-          <w:numId w:val="7"/>
-        </w:numPr>
-      </w:pPr>
-      <w:r>
-        <w:t>Prototype Development</w:t>
-      </w:r>
-    </w:p>
-    <w:p>
-      <w:pPr>
-        <w:pStyle w:val="ListParagraph"/>
-        <w:numPr>
-          <w:ilvl w:val="0"/>
-          <w:numId w:val="7"/>
-        </w:numPr>
-      </w:pPr>
-      <w:r>
-        <w:t>System Integration</w:t>
-      </w:r>
-    </w:p>
-    <w:p>
-      <w:pPr>
-        <w:pStyle w:val="ListParagraph"/>
-        <w:numPr>
-          <w:ilvl w:val="0"/>
-          <w:numId w:val="7"/>
-        </w:numPr>
-      </w:pPr>
-      <w:r>
-        <w:t>Comprehensive System Testing</w:t>
-      </w:r>
-    </w:p>
-    <w:p>
-      <w:pPr>
-        <w:pStyle w:val="ListParagraph"/>
-        <w:numPr>
-          <w:ilvl w:val="0"/>
-          <w:numId w:val="7"/>
-        </w:numPr>
-      </w:pPr>
-      <w:r>
-        <w:t>Final Project Presentation and Submission</w:t>
-      </w:r>
-    </w:p>
-    <w:p/>
-    <w:p/>
-    <w:p>
-      <w:pPr>
-        <w:keepNext/>
-      </w:pPr>
-      <w:r>
-        <w:rPr>
-          <w:noProof/>
-        </w:rPr>
         <w:drawing>
-          <wp:inline distT="0" distB="0" distL="0" distR="0" wp14:anchorId="0FB6E6CD" wp14:editId="7E2C788D">
-            <wp:extent cx="14205585" cy="6516370"/>
+          <wp:inline distT="0" distB="0" distL="0" distR="0" wp14:anchorId="79E70548" wp14:editId="7C92EC72">
+            <wp:extent cx="14205585" cy="6009640"/>
             <wp:effectExtent l="0" t="0" r="5715" b="0"/>
-            <wp:docPr id="1555660648" name="Picture 1" descr="A screenshot of a computer&#10;&#10;Description automatically generated"/>
+            <wp:docPr id="485754020" name="Picture 1"/>
             <wp:cNvGraphicFramePr>
               <a:graphicFrameLocks xmlns:a="http://schemas.openxmlformats.org/drawingml/2006/main" noChangeAspect="1"/>
             </wp:cNvGraphicFramePr>
@@ -2699,11 +2966,11 @@
               <a:graphicData uri="http://schemas.openxmlformats.org/drawingml/2006/picture">
                 <pic:pic xmlns:pic="http://schemas.openxmlformats.org/drawingml/2006/picture">
                   <pic:nvPicPr>
-                    <pic:cNvPr id="1555660648" name="Picture 1" descr="A screenshot of a computer&#10;&#10;Description automatically generated"/>
+                    <pic:cNvPr id="485754020" name=""/>
                     <pic:cNvPicPr/>
                   </pic:nvPicPr>
                   <pic:blipFill>
-                    <a:blip r:embed="rId8"/>
+                    <a:blip r:embed="rId7"/>
                     <a:stretch>
                       <a:fillRect/>
                     </a:stretch>
@@ -2711,7 +2978,7 @@
                   <pic:spPr>
                     <a:xfrm>
                       <a:off x="0" y="0"/>
-                      <a:ext cx="14205585" cy="6516370"/>
+                      <a:ext cx="14205585" cy="6009640"/>
                     </a:xfrm>
                     <a:prstGeom prst="rect">
                       <a:avLst/>
@@ -2728,6 +2995,9 @@
       <w:pPr>
         <w:pStyle w:val="Caption"/>
         <w:jc w:val="center"/>
+        <w:rPr>
+          <w:lang w:val="fr-FR"/>
+        </w:rPr>
         <w:sectPr>
           <w:pgSz w:w="23811" w:h="16838" w:orient="landscape" w:code="8"/>
           <w:pgMar w:top="720" w:right="720" w:bottom="720" w:left="720" w:header="708" w:footer="708" w:gutter="0"/>
@@ -2735,26 +3005,33 @@
           <w:docGrid w:linePitch="360"/>
         </w:sectPr>
       </w:pPr>
-      <w:bookmarkStart w:id="9" w:name="_Toc149679057"/>
-      <w:r>
+      <w:bookmarkStart w:id="9" w:name="_Toc150686998"/>
+      <w:r>
+        <w:rPr>
+          <w:lang w:val="fr-FR"/>
+        </w:rPr>
         <w:t xml:space="preserve">Figure </w:t>
       </w:r>
-      <w:fldSimple w:instr=" SEQ Figure \* ARABIC ">
-        <w:r>
-          <w:rPr>
-            <w:noProof/>
-          </w:rPr>
-          <w:t>4</w:t>
-        </w:r>
-      </w:fldSimple>
-      <w:r>
+      <w:r>
+        <w:t>1</w:t>
+      </w:r>
+      <w:r>
+        <w:rPr>
+          <w:lang w:val="fr-FR"/>
+        </w:rPr>
         <w:t xml:space="preserve"> Gantt Chart</w:t>
       </w:r>
       <w:bookmarkEnd w:id="9"/>
     </w:p>
-    <w:p/>
-    <w:p>
-      <w:bookmarkStart w:id="10" w:name="_Toc149679052"/>
+    <w:p>
+      <w:pPr>
+        <w:rPr>
+          <w:lang w:val="fr-FR"/>
+        </w:rPr>
+      </w:pPr>
+    </w:p>
+    <w:p>
+      <w:bookmarkStart w:id="10" w:name="_Toc150687710"/>
       <w:r>
         <w:rPr>
           <w:rStyle w:val="Heading1Char"/>
@@ -2771,13 +3048,59 @@
       <w:r>
         <w:t xml:space="preserve"> </w:t>
       </w:r>
-      <w:r>
-        <w:t>–</w:t>
-      </w:r>
-    </w:p>
-    <w:p>
-      <w:r>
-        <w:t>The budgeted data is as below together with the materials required for the building of the robot.</w:t>
+    </w:p>
+    <w:p>
+      <w:r>
+        <w:t>The project resources can be divided into 3 different sections which are:</w:t>
+      </w:r>
+    </w:p>
+    <w:p>
+      <w:pPr>
+        <w:pStyle w:val="ListParagraph"/>
+        <w:numPr>
+          <w:ilvl w:val="0"/>
+          <w:numId w:val="10"/>
+        </w:numPr>
+      </w:pPr>
+      <w:r>
+        <w:t>Physical resources</w:t>
+      </w:r>
+    </w:p>
+    <w:p>
+      <w:pPr>
+        <w:pStyle w:val="ListParagraph"/>
+        <w:numPr>
+          <w:ilvl w:val="0"/>
+          <w:numId w:val="10"/>
+        </w:numPr>
+      </w:pPr>
+      <w:r>
+        <w:t>Software resources</w:t>
+      </w:r>
+    </w:p>
+    <w:p>
+      <w:pPr>
+        <w:pStyle w:val="ListParagraph"/>
+        <w:numPr>
+          <w:ilvl w:val="0"/>
+          <w:numId w:val="10"/>
+        </w:numPr>
+      </w:pPr>
+      <w:r>
+        <w:t>Other resources</w:t>
+      </w:r>
+    </w:p>
+    <w:p>
+      <w:pPr>
+        <w:pStyle w:val="Subtitle"/>
+      </w:pPr>
+      <w:r>
+        <w:t>Physical resources</w:t>
+      </w:r>
+    </w:p>
+    <w:p>
+      <w:r>
+        <w:t>For physical resources please see below table for expected component</w:t>
       </w:r>
     </w:p>
     <w:p/>
@@ -2790,10 +3113,95 @@
         <w:rPr>
           <w:noProof/>
         </w:rPr>
+        <mc:AlternateContent>
+          <mc:Choice Requires="wps">
+            <w:drawing>
+              <wp:anchor distT="45720" distB="45720" distL="114300" distR="114300" simplePos="0" relativeHeight="251660288" behindDoc="0" locked="0" layoutInCell="1" allowOverlap="1" wp14:anchorId="2707BE56" wp14:editId="09AA4194">
+                <wp:simplePos x="0" y="0"/>
+                <wp:positionH relativeFrom="column">
+                  <wp:posOffset>1573619</wp:posOffset>
+                </wp:positionH>
+                <wp:positionV relativeFrom="paragraph">
+                  <wp:posOffset>494120</wp:posOffset>
+                </wp:positionV>
+                <wp:extent cx="3519376" cy="265814"/>
+                <wp:effectExtent l="0" t="0" r="24130" b="20320"/>
+                <wp:wrapNone/>
+                <wp:docPr id="217" name="Text Box 2"/>
+                <wp:cNvGraphicFramePr>
+                  <a:graphicFrameLocks xmlns:a="http://schemas.openxmlformats.org/drawingml/2006/main"/>
+                </wp:cNvGraphicFramePr>
+                <a:graphic xmlns:a="http://schemas.openxmlformats.org/drawingml/2006/main">
+                  <a:graphicData uri="http://schemas.microsoft.com/office/word/2010/wordprocessingShape">
+                    <wps:wsp>
+                      <wps:cNvSpPr txBox="1">
+                        <a:spLocks noChangeArrowheads="1"/>
+                      </wps:cNvSpPr>
+                      <wps:spPr bwMode="auto">
+                        <a:xfrm>
+                          <a:off x="0" y="0"/>
+                          <a:ext cx="3519376" cy="265814"/>
+                        </a:xfrm>
+                        <a:prstGeom prst="rect">
+                          <a:avLst/>
+                        </a:prstGeom>
+                        <a:solidFill>
+                          <a:srgbClr val="FFFFFF"/>
+                        </a:solidFill>
+                        <a:ln w="9525">
+                          <a:solidFill>
+                            <a:srgbClr val="000000"/>
+                          </a:solidFill>
+                          <a:miter lim="800000"/>
+                          <a:headEnd/>
+                          <a:tailEnd/>
+                        </a:ln>
+                      </wps:spPr>
+                      <wps:txbx>
+                        <w:txbxContent>
+                          <w:p/>
+                        </w:txbxContent>
+                      </wps:txbx>
+                      <wps:bodyPr rot="0" vert="horz" wrap="square" lIns="91440" tIns="45720" rIns="91440" bIns="45720" anchor="t" anchorCtr="0">
+                        <a:noAutofit/>
+                      </wps:bodyPr>
+                    </wps:wsp>
+                  </a:graphicData>
+                </a:graphic>
+                <wp14:sizeRelH relativeFrom="margin">
+                  <wp14:pctWidth>0</wp14:pctWidth>
+                </wp14:sizeRelH>
+                <wp14:sizeRelV relativeFrom="margin">
+                  <wp14:pctHeight>0</wp14:pctHeight>
+                </wp14:sizeRelV>
+              </wp:anchor>
+            </w:drawing>
+          </mc:Choice>
+          <mc:Fallback>
+            <w:pict>
+              <v:shapetype w14:anchorId="2707BE56" id="_x0000_t202" coordsize="21600,21600" o:spt="202" path="m,l,21600r21600,l21600,xe">
+                <v:stroke joinstyle="miter"/>
+                <v:path gradientshapeok="t" o:connecttype="rect"/>
+              </v:shapetype>
+              <v:shape id="Text Box 2" o:spid="_x0000_s1026" type="#_x0000_t202" style="position:absolute;left:0;text-align:left;margin-left:123.9pt;margin-top:38.9pt;width:277.1pt;height:20.95pt;z-index:251660288;visibility:visible;mso-wrap-style:square;mso-width-percent:0;mso-height-percent:0;mso-wrap-distance-left:9pt;mso-wrap-distance-top:3.6pt;mso-wrap-distance-right:9pt;mso-wrap-distance-bottom:3.6pt;mso-position-horizontal:absolute;mso-position-horizontal-relative:text;mso-position-vertical:absolute;mso-position-vertical-relative:text;mso-width-percent:0;mso-height-percent:0;mso-width-relative:margin;mso-height-relative:margin;v-text-anchor:top" o:gfxdata="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">
+                <v:textbox>
+                  <w:txbxContent>
+                    <w:p/>
+                  </w:txbxContent>
+                </v:textbox>
+              </v:shape>
+            </w:pict>
+          </mc:Fallback>
+        </mc:AlternateContent>
+      </w:r>
+      <w:r>
+        <w:rPr>
+          <w:noProof/>
+        </w:rPr>
         <w:drawing>
-          <wp:inline distT="0" distB="0" distL="0" distR="0" wp14:anchorId="5BF7A688" wp14:editId="46BCA724">
-            <wp:extent cx="5731510" cy="5602605"/>
-            <wp:effectExtent l="0" t="0" r="2540" b="0"/>
+          <wp:inline distT="0" distB="0" distL="0" distR="0" wp14:anchorId="5BF7A688" wp14:editId="48D65AFD">
+            <wp:extent cx="3507740" cy="3263675"/>
+            <wp:effectExtent l="0" t="0" r="0" b="0"/>
             <wp:docPr id="508825162" name="Picture 1"/>
             <wp:cNvGraphicFramePr>
               <a:graphicFrameLocks xmlns:a="http://schemas.openxmlformats.org/drawingml/2006/main" noChangeAspect="1"/>
@@ -2805,20 +3213,27 @@
                     <pic:cNvPr id="508825162" name=""/>
                     <pic:cNvPicPr/>
                   </pic:nvPicPr>
-                  <pic:blipFill>
-                    <a:blip r:embed="rId9"/>
-                    <a:stretch>
-                      <a:fillRect/>
-                    </a:stretch>
+                  <pic:blipFill rotWithShape="1">
+                    <a:blip r:embed="rId8"/>
+                    <a:srcRect l="11317" t="2658" r="27465" b="39073"/>
+                    <a:stretch/>
                   </pic:blipFill>
-                  <pic:spPr>
+                  <pic:spPr bwMode="auto">
                     <a:xfrm>
                       <a:off x="0" y="0"/>
-                      <a:ext cx="5731510" cy="5602605"/>
+                      <a:ext cx="3508697" cy="3264565"/>
                     </a:xfrm>
                     <a:prstGeom prst="rect">
                       <a:avLst/>
                     </a:prstGeom>
+                    <a:ln>
+                      <a:noFill/>
+                    </a:ln>
+                    <a:extLst>
+                      <a:ext uri="{53640926-AAD7-44D8-BBD7-CCE9431645EC}">
+                        <a14:shadowObscured xmlns:a14="http://schemas.microsoft.com/office/drawing/2010/main"/>
+                      </a:ext>
+                    </a:extLst>
                   </pic:spPr>
                 </pic:pic>
               </a:graphicData>
@@ -2832,22 +3247,50 @@
         <w:pStyle w:val="Caption"/>
         <w:jc w:val="center"/>
       </w:pPr>
-      <w:bookmarkStart w:id="11" w:name="_Toc149679058"/>
+      <w:bookmarkStart w:id="11" w:name="_Toc150686999"/>
       <w:r>
         <w:t xml:space="preserve">Figure </w:t>
       </w:r>
-      <w:fldSimple w:instr=" SEQ Figure \* ARABIC ">
-        <w:r>
-          <w:rPr>
-            <w:noProof/>
-          </w:rPr>
-          <w:t>5</w:t>
-        </w:r>
-      </w:fldSimple>
-      <w:r>
-        <w:t xml:space="preserve"> Budget (Joomun,2023)</w:t>
+      <w:r>
+        <w:t>2</w:t>
+      </w:r>
+      <w:r>
+        <w:t xml:space="preserve"> </w:t>
+      </w:r>
+      <w:r>
+        <w:t>Component List</w:t>
+      </w:r>
+      <w:r>
+        <w:t xml:space="preserve"> (Joomun,2023)</w:t>
       </w:r>
       <w:bookmarkEnd w:id="11"/>
+    </w:p>
+    <w:p/>
+    <w:p>
+      <w:pPr>
+        <w:pStyle w:val="Subtitle"/>
+      </w:pPr>
+      <w:r>
+        <w:t>Software resources</w:t>
+      </w:r>
+    </w:p>
+    <w:p>
+      <w:r>
+        <w:t>For development of the application for Machine vision python together with tensor flow. For development of Arduino Control C be used</w:t>
+      </w:r>
+    </w:p>
+    <w:p>
+      <w:pPr>
+        <w:pStyle w:val="Subtitle"/>
+      </w:pPr>
+      <w:r>
+        <w:t>Other resources</w:t>
+      </w:r>
+    </w:p>
+    <w:p>
+      <w:r>
+        <w:t>For the machine vision shall require a dataset. Same dataset shall be a custom dataset of Dog image of health dog and different species of dog.</w:t>
+      </w:r>
     </w:p>
     <w:p/>
     <w:p/>
@@ -2857,26 +3300,32 @@
     <w:p/>
     <w:p/>
     <w:p/>
-    <w:p/>
-    <w:p>
-      <w:bookmarkStart w:id="12" w:name="_Toc149679053"/>
-      <w:r>
-        <w:rPr>
-          <w:rStyle w:val="Heading1Char"/>
-        </w:rPr>
-        <w:lastRenderedPageBreak/>
+    <w:p>
+      <w:pPr>
+        <w:rPr>
+          <w:rStyle w:val="Heading1Char"/>
+        </w:rPr>
+      </w:pPr>
+      <w:bookmarkStart w:id="12" w:name="_Toc150687711"/>
+      <w:r>
+        <w:rPr>
+          <w:rStyle w:val="Heading1Char"/>
+        </w:rPr>
         <w:t>7</w:t>
       </w:r>
       <w:r>
         <w:rPr>
           <w:rStyle w:val="Heading1Char"/>
         </w:rPr>
-        <w:t>. References</w:t>
+        <w:t xml:space="preserve">. </w:t>
+      </w:r>
+      <w:r>
+        <w:rPr>
+          <w:rStyle w:val="Heading1Char"/>
+        </w:rPr>
+        <w:t>Bibliography</w:t>
       </w:r>
       <w:bookmarkEnd w:id="12"/>
-      <w:r>
-        <w:t xml:space="preserve"> </w:t>
-      </w:r>
     </w:p>
     <w:p>
       <w:pPr>
@@ -2935,7 +3384,23 @@
         </w:numPr>
       </w:pPr>
       <w:r>
-        <w:t>Patel, A. &amp; Kumar, V., 2021. Machine Vision in Pet Identification and Behavior Analysis. Journal of Computational Biology and Animal Behavior, 33(3), pp.301-317.</w:t>
+        <w:t xml:space="preserve">Patel, A. &amp; Kumar, V., 2021. Machine Vision in Pet Identification and </w:t>
+      </w:r>
+      <w:proofErr w:type="spellStart"/>
+      <w:r>
+        <w:t>Behavior</w:t>
+      </w:r>
+      <w:proofErr w:type="spellEnd"/>
+      <w:r>
+        <w:t xml:space="preserve"> Analysis. Journal of Computational Biology and Animal </w:t>
+      </w:r>
+      <w:proofErr w:type="spellStart"/>
+      <w:r>
+        <w:t>Behavior</w:t>
+      </w:r>
+      <w:proofErr w:type="spellEnd"/>
+      <w:r>
+        <w:t>, 33(3), pp.301-317.</w:t>
       </w:r>
     </w:p>
     <w:p>
@@ -2960,6 +3425,145 @@
       </w:pPr>
       <w:r>
         <w:t>Chen, X. &amp; Lee, J., 2023. Innovations in Automated Pet Feeding: The Future of Pet Care. Journal of Modern Pet Technology, 18(6), pp.789-805.</w:t>
+      </w:r>
+    </w:p>
+    <w:p/>
+    <w:p>
+      <w:pPr>
+        <w:pStyle w:val="ListParagraph"/>
+        <w:numPr>
+          <w:ilvl w:val="0"/>
+          <w:numId w:val="6"/>
+        </w:numPr>
+        <w:rPr>
+          <w:rStyle w:val="Heading1Char"/>
+        </w:rPr>
+      </w:pPr>
+      <w:bookmarkStart w:id="13" w:name="_Toc150687712"/>
+      <w:r>
+        <w:rPr>
+          <w:rStyle w:val="Heading1Char"/>
+        </w:rPr>
+        <w:t>References</w:t>
+      </w:r>
+      <w:bookmarkEnd w:id="13"/>
+    </w:p>
+    <w:p>
+      <w:pPr>
+        <w:pStyle w:val="ListParagraph"/>
+      </w:pPr>
+    </w:p>
+    <w:p>
+      <w:pPr>
+        <w:pStyle w:val="ListParagraph"/>
+        <w:numPr>
+          <w:ilvl w:val="0"/>
+          <w:numId w:val="19"/>
+        </w:numPr>
+      </w:pPr>
+      <w:r>
+        <w:t xml:space="preserve">McDowell (no date) Benefits of an Automatic Pet Feeder. Available at: </w:t>
+      </w:r>
+    </w:p>
+    <w:p>
+      <w:pPr>
+        <w:ind w:left="720"/>
+      </w:pPr>
+      <w:r>
+        <w:t>https://www.petsafe.net/learn/benefits-of-an-automatic</w:t>
+      </w:r>
+      <w:r>
+        <w:t>-</w:t>
+      </w:r>
+      <w:r>
+        <w:t>pet</w:t>
+      </w:r>
+      <w:r>
+        <w:t>feeder</w:t>
+      </w:r>
+      <w:proofErr w:type="gramStart"/>
+      <w:r>
+        <w:t>#:~</w:t>
+      </w:r>
+      <w:proofErr w:type="gramEnd"/>
+      <w:r>
+        <w:t>:text=Automatic%20feeders%20help%20provide%20proper,over%20a%2015%2Dminute%20period. (Accessed: 13 October 2022).</w:t>
+      </w:r>
+    </w:p>
+    <w:p>
+      <w:pPr>
+        <w:ind w:firstLine="720"/>
+      </w:pPr>
+      <w:r>
+        <w:t xml:space="preserve">2. </w:t>
+      </w:r>
+      <w:proofErr w:type="spellStart"/>
+      <w:r>
+        <w:t>Jetir</w:t>
+      </w:r>
+      <w:proofErr w:type="spellEnd"/>
+      <w:r>
+        <w:t xml:space="preserve"> (Year of publication) Automatic Pet Feeder USING INTERNET OF THINGS. Available at: </w:t>
+      </w:r>
+    </w:p>
+    <w:p>
+      <w:pPr>
+        <w:ind w:left="720"/>
+      </w:pPr>
+      <w:r>
+        <w:t>https://www.google.com/url?sa=t&amp;rct=j&amp;q=&amp;esrc=s&amp;source=web&amp;cd=&amp;ved=2ahUKEwibg_qT7eL6hXchf0HHVR7Bn8QFnoECBAQAw&amp;url=https%3A%2F%2Fwww.jetir.org%2Fdownload1.php%3Ffile%3DJETIR1904I61.pdf&amp;usg=AOvVaw2CFB_jiGKtpcLKbonqhQN- (Accessed: 15 October 2022).</w:t>
+      </w:r>
+    </w:p>
+    <w:p>
+      <w:pPr>
+        <w:pStyle w:val="ListParagraph"/>
+        <w:numPr>
+          <w:ilvl w:val="0"/>
+          <w:numId w:val="19"/>
+        </w:numPr>
+      </w:pPr>
+      <w:r>
+        <w:t xml:space="preserve">Surepetcare (2022) Microchip Pet Feeder. Available at: </w:t>
+      </w:r>
+    </w:p>
+    <w:p>
+      <w:pPr>
+        <w:ind w:left="720"/>
+      </w:pPr>
+      <w:r>
+        <w:t>https://www.surepetcare.com/en</w:t>
+      </w:r>
+      <w:r>
+        <w:t/>
+      </w:r>
+      <w:proofErr w:type="spellStart"/>
+      <w:r>
+        <w:t>gb</w:t>
+      </w:r>
+      <w:proofErr w:type="spellEnd"/>
+      <w:r>
+        <w:t>/pet-feeder/microchip-pet-feeder (Accessed: 15 October 2022).</w:t>
+      </w:r>
+    </w:p>
+    <w:p>
+      <w:pPr>
+        <w:pStyle w:val="ListParagraph"/>
+        <w:numPr>
+          <w:ilvl w:val="0"/>
+          <w:numId w:val="19"/>
+        </w:numPr>
+      </w:pPr>
+      <w:r>
+        <w:t>Surepetcare (2022) Microchip Pet Feeder. Available at:</w:t>
+      </w:r>
+    </w:p>
+    <w:p>
+      <w:pPr>
+        <w:pStyle w:val="ListParagraph"/>
+        <w:ind w:left="1080"/>
+      </w:pPr>
+      <w:r>
+        <w:t>https://www.surepetcare.com/image.php?file=media/products/1/mpf-1.png (Accessed: 15 October 2022).</w:t>
       </w:r>
     </w:p>
     <w:sectPr>
@@ -3061,10 +3665,10 @@
     </w:lvl>
   </w:abstractNum>
   <w:abstractNum w:abstractNumId="1" w15:restartNumberingAfterBreak="0">
-    <w:nsid w:val="1E8A4550"/>
+    <w:nsid w:val="0F9B5B40"/>
     <w:multiLevelType w:val="hybridMultilevel"/>
-    <w:tmpl w:val="862EFD06"/>
-    <w:lvl w:ilvl="0" w:tplc="0809000F">
+    <w:tmpl w:val="9CC0FCA8"/>
+    <w:lvl w:ilvl="0" w:tplc="FFFFFFFF">
       <w:start w:val="1"/>
       <w:numFmt w:val="decimal"/>
       <w:lvlText w:val="%1."/>
@@ -3073,7 +3677,7 @@
         <w:ind w:left="720" w:hanging="360"/>
       </w:pPr>
     </w:lvl>
-    <w:lvl w:ilvl="1" w:tplc="08090019" w:tentative="1">
+    <w:lvl w:ilvl="1" w:tplc="FFFFFFFF" w:tentative="1">
       <w:start w:val="1"/>
       <w:numFmt w:val="lowerLetter"/>
       <w:lvlText w:val="%2."/>
@@ -3082,7 +3686,7 @@
         <w:ind w:left="1440" w:hanging="360"/>
       </w:pPr>
     </w:lvl>
-    <w:lvl w:ilvl="2" w:tplc="0809001B" w:tentative="1">
+    <w:lvl w:ilvl="2" w:tplc="FFFFFFFF" w:tentative="1">
       <w:start w:val="1"/>
       <w:numFmt w:val="lowerRoman"/>
       <w:lvlText w:val="%3."/>
@@ -3091,7 +3695,7 @@
         <w:ind w:left="2160" w:hanging="180"/>
       </w:pPr>
     </w:lvl>
-    <w:lvl w:ilvl="3" w:tplc="0809000F" w:tentative="1">
+    <w:lvl w:ilvl="3" w:tplc="FFFFFFFF" w:tentative="1">
       <w:start w:val="1"/>
       <w:numFmt w:val="decimal"/>
       <w:lvlText w:val="%4."/>
@@ -3100,7 +3704,7 @@
         <w:ind w:left="2880" w:hanging="360"/>
       </w:pPr>
     </w:lvl>
-    <w:lvl w:ilvl="4" w:tplc="08090019" w:tentative="1">
+    <w:lvl w:ilvl="4" w:tplc="FFFFFFFF" w:tentative="1">
       <w:start w:val="1"/>
       <w:numFmt w:val="lowerLetter"/>
       <w:lvlText w:val="%5."/>
@@ -3109,7 +3713,7 @@
         <w:ind w:left="3600" w:hanging="360"/>
       </w:pPr>
     </w:lvl>
-    <w:lvl w:ilvl="5" w:tplc="0809001B" w:tentative="1">
+    <w:lvl w:ilvl="5" w:tplc="FFFFFFFF" w:tentative="1">
       <w:start w:val="1"/>
       <w:numFmt w:val="lowerRoman"/>
       <w:lvlText w:val="%6."/>
@@ -3118,7 +3722,7 @@
         <w:ind w:left="4320" w:hanging="180"/>
       </w:pPr>
     </w:lvl>
-    <w:lvl w:ilvl="6" w:tplc="0809000F" w:tentative="1">
+    <w:lvl w:ilvl="6" w:tplc="FFFFFFFF" w:tentative="1">
       <w:start w:val="1"/>
       <w:numFmt w:val="decimal"/>
       <w:lvlText w:val="%7."/>
@@ -3127,7 +3731,7 @@
         <w:ind w:left="5040" w:hanging="360"/>
       </w:pPr>
     </w:lvl>
-    <w:lvl w:ilvl="7" w:tplc="08090019" w:tentative="1">
+    <w:lvl w:ilvl="7" w:tplc="FFFFFFFF" w:tentative="1">
       <w:start w:val="1"/>
       <w:numFmt w:val="lowerLetter"/>
       <w:lvlText w:val="%8."/>
@@ -3136,7 +3740,7 @@
         <w:ind w:left="5760" w:hanging="360"/>
       </w:pPr>
     </w:lvl>
-    <w:lvl w:ilvl="8" w:tplc="0809001B" w:tentative="1">
+    <w:lvl w:ilvl="8" w:tplc="FFFFFFFF" w:tentative="1">
       <w:start w:val="1"/>
       <w:numFmt w:val="lowerRoman"/>
       <w:lvlText w:val="%9."/>
@@ -3147,6 +3751,439 @@
     </w:lvl>
   </w:abstractNum>
   <w:abstractNum w:abstractNumId="2" w15:restartNumberingAfterBreak="0">
+    <w:nsid w:val="14B64513"/>
+    <w:multiLevelType w:val="hybridMultilevel"/>
+    <w:tmpl w:val="D414BD34"/>
+    <w:lvl w:ilvl="0" w:tplc="0809000F">
+      <w:start w:val="1"/>
+      <w:numFmt w:val="decimal"/>
+      <w:lvlText w:val="%1."/>
+      <w:lvlJc w:val="left"/>
+      <w:pPr>
+        <w:ind w:left="720" w:hanging="360"/>
+      </w:pPr>
+      <w:rPr>
+        <w:rFonts w:hint="default"/>
+      </w:rPr>
+    </w:lvl>
+    <w:lvl w:ilvl="1" w:tplc="08090019" w:tentative="1">
+      <w:start w:val="1"/>
+      <w:numFmt w:val="lowerLetter"/>
+      <w:lvlText w:val="%2."/>
+      <w:lvlJc w:val="left"/>
+      <w:pPr>
+        <w:ind w:left="1440" w:hanging="360"/>
+      </w:pPr>
+    </w:lvl>
+    <w:lvl w:ilvl="2" w:tplc="0809001B" w:tentative="1">
+      <w:start w:val="1"/>
+      <w:numFmt w:val="lowerRoman"/>
+      <w:lvlText w:val="%3."/>
+      <w:lvlJc w:val="right"/>
+      <w:pPr>
+        <w:ind w:left="2160" w:hanging="180"/>
+      </w:pPr>
+    </w:lvl>
+    <w:lvl w:ilvl="3" w:tplc="0809000F" w:tentative="1">
+      <w:start w:val="1"/>
+      <w:numFmt w:val="decimal"/>
+      <w:lvlText w:val="%4."/>
+      <w:lvlJc w:val="left"/>
+      <w:pPr>
+        <w:ind w:left="2880" w:hanging="360"/>
+      </w:pPr>
+    </w:lvl>
+    <w:lvl w:ilvl="4" w:tplc="08090019" w:tentative="1">
+      <w:start w:val="1"/>
+      <w:numFmt w:val="lowerLetter"/>
+      <w:lvlText w:val="%5."/>
+      <w:lvlJc w:val="left"/>
+      <w:pPr>
+        <w:ind w:left="3600" w:hanging="360"/>
+      </w:pPr>
+    </w:lvl>
+    <w:lvl w:ilvl="5" w:tplc="0809001B" w:tentative="1">
+      <w:start w:val="1"/>
+      <w:numFmt w:val="lowerRoman"/>
+      <w:lvlText w:val="%6."/>
+      <w:lvlJc w:val="right"/>
+      <w:pPr>
+        <w:ind w:left="4320" w:hanging="180"/>
+      </w:pPr>
+    </w:lvl>
+    <w:lvl w:ilvl="6" w:tplc="0809000F" w:tentative="1">
+      <w:start w:val="1"/>
+      <w:numFmt w:val="decimal"/>
+      <w:lvlText w:val="%7."/>
+      <w:lvlJc w:val="left"/>
+      <w:pPr>
+        <w:ind w:left="5040" w:hanging="360"/>
+      </w:pPr>
+    </w:lvl>
+    <w:lvl w:ilvl="7" w:tplc="08090019" w:tentative="1">
+      <w:start w:val="1"/>
+      <w:numFmt w:val="lowerLetter"/>
+      <w:lvlText w:val="%8."/>
+      <w:lvlJc w:val="left"/>
+      <w:pPr>
+        <w:ind w:left="5760" w:hanging="360"/>
+      </w:pPr>
+    </w:lvl>
+    <w:lvl w:ilvl="8" w:tplc="0809001B" w:tentative="1">
+      <w:start w:val="1"/>
+      <w:numFmt w:val="lowerRoman"/>
+      <w:lvlText w:val="%9."/>
+      <w:lvlJc w:val="right"/>
+      <w:pPr>
+        <w:ind w:left="6480" w:hanging="180"/>
+      </w:pPr>
+    </w:lvl>
+  </w:abstractNum>
+  <w:abstractNum w:abstractNumId="3" w15:restartNumberingAfterBreak="0">
+    <w:nsid w:val="159B1591"/>
+    <w:multiLevelType w:val="hybridMultilevel"/>
+    <w:tmpl w:val="4066E768"/>
+    <w:lvl w:ilvl="0" w:tplc="FFFFFFFF">
+      <w:start w:val="1"/>
+      <w:numFmt w:val="decimal"/>
+      <w:lvlText w:val="%1."/>
+      <w:lvlJc w:val="left"/>
+      <w:pPr>
+        <w:ind w:left="2160" w:hanging="360"/>
+      </w:pPr>
+    </w:lvl>
+    <w:lvl w:ilvl="1" w:tplc="08090019" w:tentative="1">
+      <w:start w:val="1"/>
+      <w:numFmt w:val="lowerLetter"/>
+      <w:lvlText w:val="%2."/>
+      <w:lvlJc w:val="left"/>
+      <w:pPr>
+        <w:ind w:left="2880" w:hanging="360"/>
+      </w:pPr>
+    </w:lvl>
+    <w:lvl w:ilvl="2" w:tplc="0809001B" w:tentative="1">
+      <w:start w:val="1"/>
+      <w:numFmt w:val="lowerRoman"/>
+      <w:lvlText w:val="%3."/>
+      <w:lvlJc w:val="right"/>
+      <w:pPr>
+        <w:ind w:left="3600" w:hanging="180"/>
+      </w:pPr>
+    </w:lvl>
+    <w:lvl w:ilvl="3" w:tplc="0809000F" w:tentative="1">
+      <w:start w:val="1"/>
+      <w:numFmt w:val="decimal"/>
+      <w:lvlText w:val="%4."/>
+      <w:lvlJc w:val="left"/>
+      <w:pPr>
+        <w:ind w:left="4320" w:hanging="360"/>
+      </w:pPr>
+    </w:lvl>
+    <w:lvl w:ilvl="4" w:tplc="08090019" w:tentative="1">
+      <w:start w:val="1"/>
+      <w:numFmt w:val="lowerLetter"/>
+      <w:lvlText w:val="%5."/>
+      <w:lvlJc w:val="left"/>
+      <w:pPr>
+        <w:ind w:left="5040" w:hanging="360"/>
+      </w:pPr>
+    </w:lvl>
+    <w:lvl w:ilvl="5" w:tplc="0809001B" w:tentative="1">
+      <w:start w:val="1"/>
+      <w:numFmt w:val="lowerRoman"/>
+      <w:lvlText w:val="%6."/>
+      <w:lvlJc w:val="right"/>
+      <w:pPr>
+        <w:ind w:left="5760" w:hanging="180"/>
+      </w:pPr>
+    </w:lvl>
+    <w:lvl w:ilvl="6" w:tplc="0809000F" w:tentative="1">
+      <w:start w:val="1"/>
+      <w:numFmt w:val="decimal"/>
+      <w:lvlText w:val="%7."/>
+      <w:lvlJc w:val="left"/>
+      <w:pPr>
+        <w:ind w:left="6480" w:hanging="360"/>
+      </w:pPr>
+    </w:lvl>
+    <w:lvl w:ilvl="7" w:tplc="08090019" w:tentative="1">
+      <w:start w:val="1"/>
+      <w:numFmt w:val="lowerLetter"/>
+      <w:lvlText w:val="%8."/>
+      <w:lvlJc w:val="left"/>
+      <w:pPr>
+        <w:ind w:left="7200" w:hanging="360"/>
+      </w:pPr>
+    </w:lvl>
+    <w:lvl w:ilvl="8" w:tplc="0809001B" w:tentative="1">
+      <w:start w:val="1"/>
+      <w:numFmt w:val="lowerRoman"/>
+      <w:lvlText w:val="%9."/>
+      <w:lvlJc w:val="right"/>
+      <w:pPr>
+        <w:ind w:left="7920" w:hanging="180"/>
+      </w:pPr>
+    </w:lvl>
+  </w:abstractNum>
+  <w:abstractNum w:abstractNumId="4" w15:restartNumberingAfterBreak="0">
+    <w:nsid w:val="18B221A3"/>
+    <w:multiLevelType w:val="hybridMultilevel"/>
+    <w:tmpl w:val="6BEA7D40"/>
+    <w:lvl w:ilvl="0" w:tplc="FFFFFFFF">
+      <w:start w:val="1"/>
+      <w:numFmt w:val="decimal"/>
+      <w:lvlText w:val="%1."/>
+      <w:lvlJc w:val="left"/>
+      <w:pPr>
+        <w:ind w:left="720" w:hanging="360"/>
+      </w:pPr>
+    </w:lvl>
+    <w:lvl w:ilvl="1" w:tplc="FFFFFFFF" w:tentative="1">
+      <w:start w:val="1"/>
+      <w:numFmt w:val="lowerLetter"/>
+      <w:lvlText w:val="%2."/>
+      <w:lvlJc w:val="left"/>
+      <w:pPr>
+        <w:ind w:left="1440" w:hanging="360"/>
+      </w:pPr>
+    </w:lvl>
+    <w:lvl w:ilvl="2" w:tplc="FFFFFFFF" w:tentative="1">
+      <w:start w:val="1"/>
+      <w:numFmt w:val="lowerRoman"/>
+      <w:lvlText w:val="%3."/>
+      <w:lvlJc w:val="right"/>
+      <w:pPr>
+        <w:ind w:left="2160" w:hanging="180"/>
+      </w:pPr>
+    </w:lvl>
+    <w:lvl w:ilvl="3" w:tplc="FFFFFFFF" w:tentative="1">
+      <w:start w:val="1"/>
+      <w:numFmt w:val="decimal"/>
+      <w:lvlText w:val="%4."/>
+      <w:lvlJc w:val="left"/>
+      <w:pPr>
+        <w:ind w:left="2880" w:hanging="360"/>
+      </w:pPr>
+    </w:lvl>
+    <w:lvl w:ilvl="4" w:tplc="FFFFFFFF" w:tentative="1">
+      <w:start w:val="1"/>
+      <w:numFmt w:val="lowerLetter"/>
+      <w:lvlText w:val="%5."/>
+      <w:lvlJc w:val="left"/>
+      <w:pPr>
+        <w:ind w:left="3600" w:hanging="360"/>
+      </w:pPr>
+    </w:lvl>
+    <w:lvl w:ilvl="5" w:tplc="FFFFFFFF" w:tentative="1">
+      <w:start w:val="1"/>
+      <w:numFmt w:val="lowerRoman"/>
+      <w:lvlText w:val="%6."/>
+      <w:lvlJc w:val="right"/>
+      <w:pPr>
+        <w:ind w:left="4320" w:hanging="180"/>
+      </w:pPr>
+    </w:lvl>
+    <w:lvl w:ilvl="6" w:tplc="FFFFFFFF" w:tentative="1">
+      <w:start w:val="1"/>
+      <w:numFmt w:val="decimal"/>
+      <w:lvlText w:val="%7."/>
+      <w:lvlJc w:val="left"/>
+      <w:pPr>
+        <w:ind w:left="5040" w:hanging="360"/>
+      </w:pPr>
+    </w:lvl>
+    <w:lvl w:ilvl="7" w:tplc="FFFFFFFF" w:tentative="1">
+      <w:start w:val="1"/>
+      <w:numFmt w:val="lowerLetter"/>
+      <w:lvlText w:val="%8."/>
+      <w:lvlJc w:val="left"/>
+      <w:pPr>
+        <w:ind w:left="5760" w:hanging="360"/>
+      </w:pPr>
+    </w:lvl>
+    <w:lvl w:ilvl="8" w:tplc="FFFFFFFF" w:tentative="1">
+      <w:start w:val="1"/>
+      <w:numFmt w:val="lowerRoman"/>
+      <w:lvlText w:val="%9."/>
+      <w:lvlJc w:val="right"/>
+      <w:pPr>
+        <w:ind w:left="6480" w:hanging="180"/>
+      </w:pPr>
+    </w:lvl>
+  </w:abstractNum>
+  <w:abstractNum w:abstractNumId="5" w15:restartNumberingAfterBreak="0">
+    <w:nsid w:val="1E8A4550"/>
+    <w:multiLevelType w:val="hybridMultilevel"/>
+    <w:tmpl w:val="6BEA7D40"/>
+    <w:lvl w:ilvl="0" w:tplc="0809000F">
+      <w:start w:val="1"/>
+      <w:numFmt w:val="decimal"/>
+      <w:lvlText w:val="%1."/>
+      <w:lvlJc w:val="left"/>
+      <w:pPr>
+        <w:ind w:left="720" w:hanging="360"/>
+      </w:pPr>
+    </w:lvl>
+    <w:lvl w:ilvl="1" w:tplc="08090019" w:tentative="1">
+      <w:start w:val="1"/>
+      <w:numFmt w:val="lowerLetter"/>
+      <w:lvlText w:val="%2."/>
+      <w:lvlJc w:val="left"/>
+      <w:pPr>
+        <w:ind w:left="1440" w:hanging="360"/>
+      </w:pPr>
+    </w:lvl>
+    <w:lvl w:ilvl="2" w:tplc="0809001B" w:tentative="1">
+      <w:start w:val="1"/>
+      <w:numFmt w:val="lowerRoman"/>
+      <w:lvlText w:val="%3."/>
+      <w:lvlJc w:val="right"/>
+      <w:pPr>
+        <w:ind w:left="2160" w:hanging="180"/>
+      </w:pPr>
+    </w:lvl>
+    <w:lvl w:ilvl="3" w:tplc="0809000F" w:tentative="1">
+      <w:start w:val="1"/>
+      <w:numFmt w:val="decimal"/>
+      <w:lvlText w:val="%4."/>
+      <w:lvlJc w:val="left"/>
+      <w:pPr>
+        <w:ind w:left="2880" w:hanging="360"/>
+      </w:pPr>
+    </w:lvl>
+    <w:lvl w:ilvl="4" w:tplc="08090019" w:tentative="1">
+      <w:start w:val="1"/>
+      <w:numFmt w:val="lowerLetter"/>
+      <w:lvlText w:val="%5."/>
+      <w:lvlJc w:val="left"/>
+      <w:pPr>
+        <w:ind w:left="3600" w:hanging="360"/>
+      </w:pPr>
+    </w:lvl>
+    <w:lvl w:ilvl="5" w:tplc="0809001B" w:tentative="1">
+      <w:start w:val="1"/>
+      <w:numFmt w:val="lowerRoman"/>
+      <w:lvlText w:val="%6."/>
+      <w:lvlJc w:val="right"/>
+      <w:pPr>
+        <w:ind w:left="4320" w:hanging="180"/>
+      </w:pPr>
+    </w:lvl>
+    <w:lvl w:ilvl="6" w:tplc="0809000F" w:tentative="1">
+      <w:start w:val="1"/>
+      <w:numFmt w:val="decimal"/>
+      <w:lvlText w:val="%7."/>
+      <w:lvlJc w:val="left"/>
+      <w:pPr>
+        <w:ind w:left="5040" w:hanging="360"/>
+      </w:pPr>
+    </w:lvl>
+    <w:lvl w:ilvl="7" w:tplc="08090019" w:tentative="1">
+      <w:start w:val="1"/>
+      <w:numFmt w:val="lowerLetter"/>
+      <w:lvlText w:val="%8."/>
+      <w:lvlJc w:val="left"/>
+      <w:pPr>
+        <w:ind w:left="5760" w:hanging="360"/>
+      </w:pPr>
+    </w:lvl>
+    <w:lvl w:ilvl="8" w:tplc="0809001B" w:tentative="1">
+      <w:start w:val="1"/>
+      <w:numFmt w:val="lowerRoman"/>
+      <w:lvlText w:val="%9."/>
+      <w:lvlJc w:val="right"/>
+      <w:pPr>
+        <w:ind w:left="6480" w:hanging="180"/>
+      </w:pPr>
+    </w:lvl>
+  </w:abstractNum>
+  <w:abstractNum w:abstractNumId="6" w15:restartNumberingAfterBreak="0">
+    <w:nsid w:val="2E3736F4"/>
+    <w:multiLevelType w:val="hybridMultilevel"/>
+    <w:tmpl w:val="B5AAF0EE"/>
+    <w:lvl w:ilvl="0" w:tplc="0809000F">
+      <w:start w:val="1"/>
+      <w:numFmt w:val="decimal"/>
+      <w:lvlText w:val="%1."/>
+      <w:lvlJc w:val="left"/>
+      <w:pPr>
+        <w:ind w:left="720" w:hanging="360"/>
+      </w:pPr>
+    </w:lvl>
+    <w:lvl w:ilvl="1" w:tplc="08090019" w:tentative="1">
+      <w:start w:val="1"/>
+      <w:numFmt w:val="lowerLetter"/>
+      <w:lvlText w:val="%2."/>
+      <w:lvlJc w:val="left"/>
+      <w:pPr>
+        <w:ind w:left="1440" w:hanging="360"/>
+      </w:pPr>
+    </w:lvl>
+    <w:lvl w:ilvl="2" w:tplc="0809001B" w:tentative="1">
+      <w:start w:val="1"/>
+      <w:numFmt w:val="lowerRoman"/>
+      <w:lvlText w:val="%3."/>
+      <w:lvlJc w:val="right"/>
+      <w:pPr>
+        <w:ind w:left="2160" w:hanging="180"/>
+      </w:pPr>
+    </w:lvl>
+    <w:lvl w:ilvl="3" w:tplc="0809000F" w:tentative="1">
+      <w:start w:val="1"/>
+      <w:numFmt w:val="decimal"/>
+      <w:lvlText w:val="%4."/>
+      <w:lvlJc w:val="left"/>
+      <w:pPr>
+        <w:ind w:left="2880" w:hanging="360"/>
+      </w:pPr>
+    </w:lvl>
+    <w:lvl w:ilvl="4" w:tplc="08090019" w:tentative="1">
+      <w:start w:val="1"/>
+      <w:numFmt w:val="lowerLetter"/>
+      <w:lvlText w:val="%5."/>
+      <w:lvlJc w:val="left"/>
+      <w:pPr>
+        <w:ind w:left="3600" w:hanging="360"/>
+      </w:pPr>
+    </w:lvl>
+    <w:lvl w:ilvl="5" w:tplc="0809001B" w:tentative="1">
+      <w:start w:val="1"/>
+      <w:numFmt w:val="lowerRoman"/>
+      <w:lvlText w:val="%6."/>
+      <w:lvlJc w:val="right"/>
+      <w:pPr>
+        <w:ind w:left="4320" w:hanging="180"/>
+      </w:pPr>
+    </w:lvl>
+    <w:lvl w:ilvl="6" w:tplc="0809000F" w:tentative="1">
+      <w:start w:val="1"/>
+      <w:numFmt w:val="decimal"/>
+      <w:lvlText w:val="%7."/>
+      <w:lvlJc w:val="left"/>
+      <w:pPr>
+        <w:ind w:left="5040" w:hanging="360"/>
+      </w:pPr>
+    </w:lvl>
+    <w:lvl w:ilvl="7" w:tplc="08090019" w:tentative="1">
+      <w:start w:val="1"/>
+      <w:numFmt w:val="lowerLetter"/>
+      <w:lvlText w:val="%8."/>
+      <w:lvlJc w:val="left"/>
+      <w:pPr>
+        <w:ind w:left="5760" w:hanging="360"/>
+      </w:pPr>
+    </w:lvl>
+    <w:lvl w:ilvl="8" w:tplc="0809001B" w:tentative="1">
+      <w:start w:val="1"/>
+      <w:numFmt w:val="lowerRoman"/>
+      <w:lvlText w:val="%9."/>
+      <w:lvlJc w:val="right"/>
+      <w:pPr>
+        <w:ind w:left="6480" w:hanging="180"/>
+      </w:pPr>
+    </w:lvl>
+  </w:abstractNum>
+  <w:abstractNum w:abstractNumId="7" w15:restartNumberingAfterBreak="0">
     <w:nsid w:val="370F04EC"/>
     <w:multiLevelType w:val="hybridMultilevel"/>
     <w:tmpl w:val="E0F0E2BE"/>
@@ -3358,7 +4395,93 @@
       </w:rPr>
     </w:lvl>
   </w:abstractNum>
-  <w:abstractNum w:abstractNumId="3" w15:restartNumberingAfterBreak="0">
+  <w:abstractNum w:abstractNumId="8" w15:restartNumberingAfterBreak="0">
+    <w:nsid w:val="38EC0828"/>
+    <w:multiLevelType w:val="hybridMultilevel"/>
+    <w:tmpl w:val="2766DF04"/>
+    <w:lvl w:ilvl="0" w:tplc="0809000F">
+      <w:start w:val="1"/>
+      <w:numFmt w:val="decimal"/>
+      <w:lvlText w:val="%1."/>
+      <w:lvlJc w:val="left"/>
+      <w:pPr>
+        <w:ind w:left="720" w:hanging="360"/>
+      </w:pPr>
+    </w:lvl>
+    <w:lvl w:ilvl="1" w:tplc="08090019" w:tentative="1">
+      <w:start w:val="1"/>
+      <w:numFmt w:val="lowerLetter"/>
+      <w:lvlText w:val="%2."/>
+      <w:lvlJc w:val="left"/>
+      <w:pPr>
+        <w:ind w:left="1440" w:hanging="360"/>
+      </w:pPr>
+    </w:lvl>
+    <w:lvl w:ilvl="2" w:tplc="0809001B" w:tentative="1">
+      <w:start w:val="1"/>
+      <w:numFmt w:val="lowerRoman"/>
+      <w:lvlText w:val="%3."/>
+      <w:lvlJc w:val="right"/>
+      <w:pPr>
+        <w:ind w:left="2160" w:hanging="180"/>
+      </w:pPr>
+    </w:lvl>
+    <w:lvl w:ilvl="3" w:tplc="0809000F" w:tentative="1">
+      <w:start w:val="1"/>
+      <w:numFmt w:val="decimal"/>
+      <w:lvlText w:val="%4."/>
+      <w:lvlJc w:val="left"/>
+      <w:pPr>
+        <w:ind w:left="2880" w:hanging="360"/>
+      </w:pPr>
+    </w:lvl>
+    <w:lvl w:ilvl="4" w:tplc="08090019" w:tentative="1">
+      <w:start w:val="1"/>
+      <w:numFmt w:val="lowerLetter"/>
+      <w:lvlText w:val="%5."/>
+      <w:lvlJc w:val="left"/>
+      <w:pPr>
+        <w:ind w:left="3600" w:hanging="360"/>
+      </w:pPr>
+    </w:lvl>
+    <w:lvl w:ilvl="5" w:tplc="0809001B" w:tentative="1">
+      <w:start w:val="1"/>
+      <w:numFmt w:val="lowerRoman"/>
+      <w:lvlText w:val="%6."/>
+      <w:lvlJc w:val="right"/>
+      <w:pPr>
+        <w:ind w:left="4320" w:hanging="180"/>
+      </w:pPr>
+    </w:lvl>
+    <w:lvl w:ilvl="6" w:tplc="0809000F" w:tentative="1">
+      <w:start w:val="1"/>
+      <w:numFmt w:val="decimal"/>
+      <w:lvlText w:val="%7."/>
+      <w:lvlJc w:val="left"/>
+      <w:pPr>
+        <w:ind w:left="5040" w:hanging="360"/>
+      </w:pPr>
+    </w:lvl>
+    <w:lvl w:ilvl="7" w:tplc="08090019" w:tentative="1">
+      <w:start w:val="1"/>
+      <w:numFmt w:val="lowerLetter"/>
+      <w:lvlText w:val="%8."/>
+      <w:lvlJc w:val="left"/>
+      <w:pPr>
+        <w:ind w:left="5760" w:hanging="360"/>
+      </w:pPr>
+    </w:lvl>
+    <w:lvl w:ilvl="8" w:tplc="0809001B" w:tentative="1">
+      <w:start w:val="1"/>
+      <w:numFmt w:val="lowerRoman"/>
+      <w:lvlText w:val="%9."/>
+      <w:lvlJc w:val="right"/>
+      <w:pPr>
+        <w:ind w:left="6480" w:hanging="180"/>
+      </w:pPr>
+    </w:lvl>
+  </w:abstractNum>
+  <w:abstractNum w:abstractNumId="9" w15:restartNumberingAfterBreak="0">
     <w:nsid w:val="3CEF5284"/>
     <w:multiLevelType w:val="hybridMultilevel"/>
     <w:tmpl w:val="BFE42FEE"/>
@@ -3444,7 +4567,179 @@
       </w:pPr>
     </w:lvl>
   </w:abstractNum>
-  <w:abstractNum w:abstractNumId="4" w15:restartNumberingAfterBreak="0">
+  <w:abstractNum w:abstractNumId="10" w15:restartNumberingAfterBreak="0">
+    <w:nsid w:val="42627E7E"/>
+    <w:multiLevelType w:val="hybridMultilevel"/>
+    <w:tmpl w:val="0FEC1562"/>
+    <w:lvl w:ilvl="0" w:tplc="0809000F">
+      <w:start w:val="1"/>
+      <w:numFmt w:val="decimal"/>
+      <w:lvlText w:val="%1."/>
+      <w:lvlJc w:val="left"/>
+      <w:pPr>
+        <w:ind w:left="720" w:hanging="360"/>
+      </w:pPr>
+    </w:lvl>
+    <w:lvl w:ilvl="1" w:tplc="08090019" w:tentative="1">
+      <w:start w:val="1"/>
+      <w:numFmt w:val="lowerLetter"/>
+      <w:lvlText w:val="%2."/>
+      <w:lvlJc w:val="left"/>
+      <w:pPr>
+        <w:ind w:left="1440" w:hanging="360"/>
+      </w:pPr>
+    </w:lvl>
+    <w:lvl w:ilvl="2" w:tplc="0809001B" w:tentative="1">
+      <w:start w:val="1"/>
+      <w:numFmt w:val="lowerRoman"/>
+      <w:lvlText w:val="%3."/>
+      <w:lvlJc w:val="right"/>
+      <w:pPr>
+        <w:ind w:left="2160" w:hanging="180"/>
+      </w:pPr>
+    </w:lvl>
+    <w:lvl w:ilvl="3" w:tplc="0809000F" w:tentative="1">
+      <w:start w:val="1"/>
+      <w:numFmt w:val="decimal"/>
+      <w:lvlText w:val="%4."/>
+      <w:lvlJc w:val="left"/>
+      <w:pPr>
+        <w:ind w:left="2880" w:hanging="360"/>
+      </w:pPr>
+    </w:lvl>
+    <w:lvl w:ilvl="4" w:tplc="08090019" w:tentative="1">
+      <w:start w:val="1"/>
+      <w:numFmt w:val="lowerLetter"/>
+      <w:lvlText w:val="%5."/>
+      <w:lvlJc w:val="left"/>
+      <w:pPr>
+        <w:ind w:left="3600" w:hanging="360"/>
+      </w:pPr>
+    </w:lvl>
+    <w:lvl w:ilvl="5" w:tplc="0809001B" w:tentative="1">
+      <w:start w:val="1"/>
+      <w:numFmt w:val="lowerRoman"/>
+      <w:lvlText w:val="%6."/>
+      <w:lvlJc w:val="right"/>
+      <w:pPr>
+        <w:ind w:left="4320" w:hanging="180"/>
+      </w:pPr>
+    </w:lvl>
+    <w:lvl w:ilvl="6" w:tplc="0809000F" w:tentative="1">
+      <w:start w:val="1"/>
+      <w:numFmt w:val="decimal"/>
+      <w:lvlText w:val="%7."/>
+      <w:lvlJc w:val="left"/>
+      <w:pPr>
+        <w:ind w:left="5040" w:hanging="360"/>
+      </w:pPr>
+    </w:lvl>
+    <w:lvl w:ilvl="7" w:tplc="08090019" w:tentative="1">
+      <w:start w:val="1"/>
+      <w:numFmt w:val="lowerLetter"/>
+      <w:lvlText w:val="%8."/>
+      <w:lvlJc w:val="left"/>
+      <w:pPr>
+        <w:ind w:left="5760" w:hanging="360"/>
+      </w:pPr>
+    </w:lvl>
+    <w:lvl w:ilvl="8" w:tplc="0809001B" w:tentative="1">
+      <w:start w:val="1"/>
+      <w:numFmt w:val="lowerRoman"/>
+      <w:lvlText w:val="%9."/>
+      <w:lvlJc w:val="right"/>
+      <w:pPr>
+        <w:ind w:left="6480" w:hanging="180"/>
+      </w:pPr>
+    </w:lvl>
+  </w:abstractNum>
+  <w:abstractNum w:abstractNumId="11" w15:restartNumberingAfterBreak="0">
+    <w:nsid w:val="431D7776"/>
+    <w:multiLevelType w:val="hybridMultilevel"/>
+    <w:tmpl w:val="AF421146"/>
+    <w:lvl w:ilvl="0" w:tplc="FFFFFFFF">
+      <w:start w:val="1"/>
+      <w:numFmt w:val="decimal"/>
+      <w:lvlText w:val="%1."/>
+      <w:lvlJc w:val="left"/>
+      <w:pPr>
+        <w:ind w:left="720" w:hanging="360"/>
+      </w:pPr>
+    </w:lvl>
+    <w:lvl w:ilvl="1" w:tplc="FFFFFFFF" w:tentative="1">
+      <w:start w:val="1"/>
+      <w:numFmt w:val="lowerLetter"/>
+      <w:lvlText w:val="%2."/>
+      <w:lvlJc w:val="left"/>
+      <w:pPr>
+        <w:ind w:left="1440" w:hanging="360"/>
+      </w:pPr>
+    </w:lvl>
+    <w:lvl w:ilvl="2" w:tplc="FFFFFFFF" w:tentative="1">
+      <w:start w:val="1"/>
+      <w:numFmt w:val="lowerRoman"/>
+      <w:lvlText w:val="%3."/>
+      <w:lvlJc w:val="right"/>
+      <w:pPr>
+        <w:ind w:left="2160" w:hanging="180"/>
+      </w:pPr>
+    </w:lvl>
+    <w:lvl w:ilvl="3" w:tplc="FFFFFFFF" w:tentative="1">
+      <w:start w:val="1"/>
+      <w:numFmt w:val="decimal"/>
+      <w:lvlText w:val="%4."/>
+      <w:lvlJc w:val="left"/>
+      <w:pPr>
+        <w:ind w:left="2880" w:hanging="360"/>
+      </w:pPr>
+    </w:lvl>
+    <w:lvl w:ilvl="4" w:tplc="FFFFFFFF" w:tentative="1">
+      <w:start w:val="1"/>
+      <w:numFmt w:val="lowerLetter"/>
+      <w:lvlText w:val="%5."/>
+      <w:lvlJc w:val="left"/>
+      <w:pPr>
+        <w:ind w:left="3600" w:hanging="360"/>
+      </w:pPr>
+    </w:lvl>
+    <w:lvl w:ilvl="5" w:tplc="FFFFFFFF" w:tentative="1">
+      <w:start w:val="1"/>
+      <w:numFmt w:val="lowerRoman"/>
+      <w:lvlText w:val="%6."/>
+      <w:lvlJc w:val="right"/>
+      <w:pPr>
+        <w:ind w:left="4320" w:hanging="180"/>
+      </w:pPr>
+    </w:lvl>
+    <w:lvl w:ilvl="6" w:tplc="FFFFFFFF" w:tentative="1">
+      <w:start w:val="1"/>
+      <w:numFmt w:val="decimal"/>
+      <w:lvlText w:val="%7."/>
+      <w:lvlJc w:val="left"/>
+      <w:pPr>
+        <w:ind w:left="5040" w:hanging="360"/>
+      </w:pPr>
+    </w:lvl>
+    <w:lvl w:ilvl="7" w:tplc="FFFFFFFF" w:tentative="1">
+      <w:start w:val="1"/>
+      <w:numFmt w:val="lowerLetter"/>
+      <w:lvlText w:val="%8."/>
+      <w:lvlJc w:val="left"/>
+      <w:pPr>
+        <w:ind w:left="5760" w:hanging="360"/>
+      </w:pPr>
+    </w:lvl>
+    <w:lvl w:ilvl="8" w:tplc="FFFFFFFF" w:tentative="1">
+      <w:start w:val="1"/>
+      <w:numFmt w:val="lowerRoman"/>
+      <w:lvlText w:val="%9."/>
+      <w:lvlJc w:val="right"/>
+      <w:pPr>
+        <w:ind w:left="6480" w:hanging="180"/>
+      </w:pPr>
+    </w:lvl>
+  </w:abstractNum>
+  <w:abstractNum w:abstractNumId="12" w15:restartNumberingAfterBreak="0">
     <w:nsid w:val="43BE1B78"/>
     <w:multiLevelType w:val="hybridMultilevel"/>
     <w:tmpl w:val="004A9762"/>
@@ -3533,7 +4828,7 @@
       </w:pPr>
     </w:lvl>
   </w:abstractNum>
-  <w:abstractNum w:abstractNumId="5" w15:restartNumberingAfterBreak="0">
+  <w:abstractNum w:abstractNumId="13" w15:restartNumberingAfterBreak="0">
     <w:nsid w:val="444977D2"/>
     <w:multiLevelType w:val="hybridMultilevel"/>
     <w:tmpl w:val="12409B46"/>
@@ -3646,7 +4941,179 @@
       </w:rPr>
     </w:lvl>
   </w:abstractNum>
-  <w:abstractNum w:abstractNumId="6" w15:restartNumberingAfterBreak="0">
+  <w:abstractNum w:abstractNumId="14" w15:restartNumberingAfterBreak="0">
+    <w:nsid w:val="63D66273"/>
+    <w:multiLevelType w:val="hybridMultilevel"/>
+    <w:tmpl w:val="4066E768"/>
+    <w:lvl w:ilvl="0" w:tplc="FFFFFFFF">
+      <w:start w:val="1"/>
+      <w:numFmt w:val="decimal"/>
+      <w:lvlText w:val="%1."/>
+      <w:lvlJc w:val="left"/>
+      <w:pPr>
+        <w:ind w:left="1080" w:hanging="360"/>
+      </w:pPr>
+    </w:lvl>
+    <w:lvl w:ilvl="1" w:tplc="FFFFFFFF" w:tentative="1">
+      <w:start w:val="1"/>
+      <w:numFmt w:val="lowerLetter"/>
+      <w:lvlText w:val="%2."/>
+      <w:lvlJc w:val="left"/>
+      <w:pPr>
+        <w:ind w:left="1800" w:hanging="360"/>
+      </w:pPr>
+    </w:lvl>
+    <w:lvl w:ilvl="2" w:tplc="FFFFFFFF" w:tentative="1">
+      <w:start w:val="1"/>
+      <w:numFmt w:val="lowerRoman"/>
+      <w:lvlText w:val="%3."/>
+      <w:lvlJc w:val="right"/>
+      <w:pPr>
+        <w:ind w:left="2520" w:hanging="180"/>
+      </w:pPr>
+    </w:lvl>
+    <w:lvl w:ilvl="3" w:tplc="FFFFFFFF" w:tentative="1">
+      <w:start w:val="1"/>
+      <w:numFmt w:val="decimal"/>
+      <w:lvlText w:val="%4."/>
+      <w:lvlJc w:val="left"/>
+      <w:pPr>
+        <w:ind w:left="3240" w:hanging="360"/>
+      </w:pPr>
+    </w:lvl>
+    <w:lvl w:ilvl="4" w:tplc="FFFFFFFF" w:tentative="1">
+      <w:start w:val="1"/>
+      <w:numFmt w:val="lowerLetter"/>
+      <w:lvlText w:val="%5."/>
+      <w:lvlJc w:val="left"/>
+      <w:pPr>
+        <w:ind w:left="3960" w:hanging="360"/>
+      </w:pPr>
+    </w:lvl>
+    <w:lvl w:ilvl="5" w:tplc="FFFFFFFF" w:tentative="1">
+      <w:start w:val="1"/>
+      <w:numFmt w:val="lowerRoman"/>
+      <w:lvlText w:val="%6."/>
+      <w:lvlJc w:val="right"/>
+      <w:pPr>
+        <w:ind w:left="4680" w:hanging="180"/>
+      </w:pPr>
+    </w:lvl>
+    <w:lvl w:ilvl="6" w:tplc="FFFFFFFF" w:tentative="1">
+      <w:start w:val="1"/>
+      <w:numFmt w:val="decimal"/>
+      <w:lvlText w:val="%7."/>
+      <w:lvlJc w:val="left"/>
+      <w:pPr>
+        <w:ind w:left="5400" w:hanging="360"/>
+      </w:pPr>
+    </w:lvl>
+    <w:lvl w:ilvl="7" w:tplc="FFFFFFFF" w:tentative="1">
+      <w:start w:val="1"/>
+      <w:numFmt w:val="lowerLetter"/>
+      <w:lvlText w:val="%8."/>
+      <w:lvlJc w:val="left"/>
+      <w:pPr>
+        <w:ind w:left="6120" w:hanging="360"/>
+      </w:pPr>
+    </w:lvl>
+    <w:lvl w:ilvl="8" w:tplc="FFFFFFFF" w:tentative="1">
+      <w:start w:val="1"/>
+      <w:numFmt w:val="lowerRoman"/>
+      <w:lvlText w:val="%9."/>
+      <w:lvlJc w:val="right"/>
+      <w:pPr>
+        <w:ind w:left="6840" w:hanging="180"/>
+      </w:pPr>
+    </w:lvl>
+  </w:abstractNum>
+  <w:abstractNum w:abstractNumId="15" w15:restartNumberingAfterBreak="0">
+    <w:nsid w:val="65B764B2"/>
+    <w:multiLevelType w:val="hybridMultilevel"/>
+    <w:tmpl w:val="9CC0FCA8"/>
+    <w:lvl w:ilvl="0" w:tplc="0809000F">
+      <w:start w:val="1"/>
+      <w:numFmt w:val="decimal"/>
+      <w:lvlText w:val="%1."/>
+      <w:lvlJc w:val="left"/>
+      <w:pPr>
+        <w:ind w:left="720" w:hanging="360"/>
+      </w:pPr>
+    </w:lvl>
+    <w:lvl w:ilvl="1" w:tplc="08090019" w:tentative="1">
+      <w:start w:val="1"/>
+      <w:numFmt w:val="lowerLetter"/>
+      <w:lvlText w:val="%2."/>
+      <w:lvlJc w:val="left"/>
+      <w:pPr>
+        <w:ind w:left="1440" w:hanging="360"/>
+      </w:pPr>
+    </w:lvl>
+    <w:lvl w:ilvl="2" w:tplc="0809001B" w:tentative="1">
+      <w:start w:val="1"/>
+      <w:numFmt w:val="lowerRoman"/>
+      <w:lvlText w:val="%3."/>
+      <w:lvlJc w:val="right"/>
+      <w:pPr>
+        <w:ind w:left="2160" w:hanging="180"/>
+      </w:pPr>
+    </w:lvl>
+    <w:lvl w:ilvl="3" w:tplc="0809000F" w:tentative="1">
+      <w:start w:val="1"/>
+      <w:numFmt w:val="decimal"/>
+      <w:lvlText w:val="%4."/>
+      <w:lvlJc w:val="left"/>
+      <w:pPr>
+        <w:ind w:left="2880" w:hanging="360"/>
+      </w:pPr>
+    </w:lvl>
+    <w:lvl w:ilvl="4" w:tplc="08090019" w:tentative="1">
+      <w:start w:val="1"/>
+      <w:numFmt w:val="lowerLetter"/>
+      <w:lvlText w:val="%5."/>
+      <w:lvlJc w:val="left"/>
+      <w:pPr>
+        <w:ind w:left="3600" w:hanging="360"/>
+      </w:pPr>
+    </w:lvl>
+    <w:lvl w:ilvl="5" w:tplc="0809001B" w:tentative="1">
+      <w:start w:val="1"/>
+      <w:numFmt w:val="lowerRoman"/>
+      <w:lvlText w:val="%6."/>
+      <w:lvlJc w:val="right"/>
+      <w:pPr>
+        <w:ind w:left="4320" w:hanging="180"/>
+      </w:pPr>
+    </w:lvl>
+    <w:lvl w:ilvl="6" w:tplc="0809000F" w:tentative="1">
+      <w:start w:val="1"/>
+      <w:numFmt w:val="decimal"/>
+      <w:lvlText w:val="%7."/>
+      <w:lvlJc w:val="left"/>
+      <w:pPr>
+        <w:ind w:left="5040" w:hanging="360"/>
+      </w:pPr>
+    </w:lvl>
+    <w:lvl w:ilvl="7" w:tplc="08090019" w:tentative="1">
+      <w:start w:val="1"/>
+      <w:numFmt w:val="lowerLetter"/>
+      <w:lvlText w:val="%8."/>
+      <w:lvlJc w:val="left"/>
+      <w:pPr>
+        <w:ind w:left="5760" w:hanging="360"/>
+      </w:pPr>
+    </w:lvl>
+    <w:lvl w:ilvl="8" w:tplc="0809001B" w:tentative="1">
+      <w:start w:val="1"/>
+      <w:numFmt w:val="lowerRoman"/>
+      <w:lvlText w:val="%9."/>
+      <w:lvlJc w:val="right"/>
+      <w:pPr>
+        <w:ind w:left="6480" w:hanging="180"/>
+      </w:pPr>
+    </w:lvl>
+  </w:abstractNum>
+  <w:abstractNum w:abstractNumId="16" w15:restartNumberingAfterBreak="0">
     <w:nsid w:val="6ABE3B7D"/>
     <w:multiLevelType w:val="hybridMultilevel"/>
     <w:tmpl w:val="F4003D22"/>
@@ -3732,26 +5199,234 @@
       </w:pPr>
     </w:lvl>
   </w:abstractNum>
+  <w:abstractNum w:abstractNumId="17" w15:restartNumberingAfterBreak="0">
+    <w:nsid w:val="734271FD"/>
+    <w:multiLevelType w:val="hybridMultilevel"/>
+    <w:tmpl w:val="AC026E1A"/>
+    <w:lvl w:ilvl="0" w:tplc="FFFFFFFF">
+      <w:start w:val="1"/>
+      <w:numFmt w:val="decimal"/>
+      <w:lvlText w:val="%1."/>
+      <w:lvlJc w:val="left"/>
+      <w:pPr>
+        <w:ind w:left="720" w:hanging="360"/>
+      </w:pPr>
+    </w:lvl>
+    <w:lvl w:ilvl="1" w:tplc="08090019" w:tentative="1">
+      <w:start w:val="1"/>
+      <w:numFmt w:val="lowerLetter"/>
+      <w:lvlText w:val="%2."/>
+      <w:lvlJc w:val="left"/>
+      <w:pPr>
+        <w:ind w:left="1440" w:hanging="360"/>
+      </w:pPr>
+    </w:lvl>
+    <w:lvl w:ilvl="2" w:tplc="0809001B" w:tentative="1">
+      <w:start w:val="1"/>
+      <w:numFmt w:val="lowerRoman"/>
+      <w:lvlText w:val="%3."/>
+      <w:lvlJc w:val="right"/>
+      <w:pPr>
+        <w:ind w:left="2160" w:hanging="180"/>
+      </w:pPr>
+    </w:lvl>
+    <w:lvl w:ilvl="3" w:tplc="0809000F" w:tentative="1">
+      <w:start w:val="1"/>
+      <w:numFmt w:val="decimal"/>
+      <w:lvlText w:val="%4."/>
+      <w:lvlJc w:val="left"/>
+      <w:pPr>
+        <w:ind w:left="2880" w:hanging="360"/>
+      </w:pPr>
+    </w:lvl>
+    <w:lvl w:ilvl="4" w:tplc="08090019" w:tentative="1">
+      <w:start w:val="1"/>
+      <w:numFmt w:val="lowerLetter"/>
+      <w:lvlText w:val="%5."/>
+      <w:lvlJc w:val="left"/>
+      <w:pPr>
+        <w:ind w:left="3600" w:hanging="360"/>
+      </w:pPr>
+    </w:lvl>
+    <w:lvl w:ilvl="5" w:tplc="0809001B" w:tentative="1">
+      <w:start w:val="1"/>
+      <w:numFmt w:val="lowerRoman"/>
+      <w:lvlText w:val="%6."/>
+      <w:lvlJc w:val="right"/>
+      <w:pPr>
+        <w:ind w:left="4320" w:hanging="180"/>
+      </w:pPr>
+    </w:lvl>
+    <w:lvl w:ilvl="6" w:tplc="0809000F" w:tentative="1">
+      <w:start w:val="1"/>
+      <w:numFmt w:val="decimal"/>
+      <w:lvlText w:val="%7."/>
+      <w:lvlJc w:val="left"/>
+      <w:pPr>
+        <w:ind w:left="5040" w:hanging="360"/>
+      </w:pPr>
+    </w:lvl>
+    <w:lvl w:ilvl="7" w:tplc="08090019" w:tentative="1">
+      <w:start w:val="1"/>
+      <w:numFmt w:val="lowerLetter"/>
+      <w:lvlText w:val="%8."/>
+      <w:lvlJc w:val="left"/>
+      <w:pPr>
+        <w:ind w:left="5760" w:hanging="360"/>
+      </w:pPr>
+    </w:lvl>
+    <w:lvl w:ilvl="8" w:tplc="0809001B" w:tentative="1">
+      <w:start w:val="1"/>
+      <w:numFmt w:val="lowerRoman"/>
+      <w:lvlText w:val="%9."/>
+      <w:lvlJc w:val="right"/>
+      <w:pPr>
+        <w:ind w:left="6480" w:hanging="180"/>
+      </w:pPr>
+    </w:lvl>
+  </w:abstractNum>
+  <w:abstractNum w:abstractNumId="18" w15:restartNumberingAfterBreak="0">
+    <w:nsid w:val="79A74F08"/>
+    <w:multiLevelType w:val="hybridMultilevel"/>
+    <w:tmpl w:val="606ED81C"/>
+    <w:lvl w:ilvl="0" w:tplc="0809000F">
+      <w:start w:val="1"/>
+      <w:numFmt w:val="decimal"/>
+      <w:lvlText w:val="%1."/>
+      <w:lvlJc w:val="left"/>
+      <w:pPr>
+        <w:ind w:left="720" w:hanging="360"/>
+      </w:pPr>
+    </w:lvl>
+    <w:lvl w:ilvl="1" w:tplc="08090019" w:tentative="1">
+      <w:start w:val="1"/>
+      <w:numFmt w:val="lowerLetter"/>
+      <w:lvlText w:val="%2."/>
+      <w:lvlJc w:val="left"/>
+      <w:pPr>
+        <w:ind w:left="1440" w:hanging="360"/>
+      </w:pPr>
+    </w:lvl>
+    <w:lvl w:ilvl="2" w:tplc="0809001B" w:tentative="1">
+      <w:start w:val="1"/>
+      <w:numFmt w:val="lowerRoman"/>
+      <w:lvlText w:val="%3."/>
+      <w:lvlJc w:val="right"/>
+      <w:pPr>
+        <w:ind w:left="2160" w:hanging="180"/>
+      </w:pPr>
+    </w:lvl>
+    <w:lvl w:ilvl="3" w:tplc="0809000F" w:tentative="1">
+      <w:start w:val="1"/>
+      <w:numFmt w:val="decimal"/>
+      <w:lvlText w:val="%4."/>
+      <w:lvlJc w:val="left"/>
+      <w:pPr>
+        <w:ind w:left="2880" w:hanging="360"/>
+      </w:pPr>
+    </w:lvl>
+    <w:lvl w:ilvl="4" w:tplc="08090019" w:tentative="1">
+      <w:start w:val="1"/>
+      <w:numFmt w:val="lowerLetter"/>
+      <w:lvlText w:val="%5."/>
+      <w:lvlJc w:val="left"/>
+      <w:pPr>
+        <w:ind w:left="3600" w:hanging="360"/>
+      </w:pPr>
+    </w:lvl>
+    <w:lvl w:ilvl="5" w:tplc="0809001B" w:tentative="1">
+      <w:start w:val="1"/>
+      <w:numFmt w:val="lowerRoman"/>
+      <w:lvlText w:val="%6."/>
+      <w:lvlJc w:val="right"/>
+      <w:pPr>
+        <w:ind w:left="4320" w:hanging="180"/>
+      </w:pPr>
+    </w:lvl>
+    <w:lvl w:ilvl="6" w:tplc="0809000F" w:tentative="1">
+      <w:start w:val="1"/>
+      <w:numFmt w:val="decimal"/>
+      <w:lvlText w:val="%7."/>
+      <w:lvlJc w:val="left"/>
+      <w:pPr>
+        <w:ind w:left="5040" w:hanging="360"/>
+      </w:pPr>
+    </w:lvl>
+    <w:lvl w:ilvl="7" w:tplc="08090019" w:tentative="1">
+      <w:start w:val="1"/>
+      <w:numFmt w:val="lowerLetter"/>
+      <w:lvlText w:val="%8."/>
+      <w:lvlJc w:val="left"/>
+      <w:pPr>
+        <w:ind w:left="5760" w:hanging="360"/>
+      </w:pPr>
+    </w:lvl>
+    <w:lvl w:ilvl="8" w:tplc="0809001B" w:tentative="1">
+      <w:start w:val="1"/>
+      <w:numFmt w:val="lowerRoman"/>
+      <w:lvlText w:val="%9."/>
+      <w:lvlJc w:val="right"/>
+      <w:pPr>
+        <w:ind w:left="6480" w:hanging="180"/>
+      </w:pPr>
+    </w:lvl>
+  </w:abstractNum>
   <w:num w:numId="1" w16cid:durableId="1115321164">
-    <w:abstractNumId w:val="4"/>
+    <w:abstractNumId w:val="12"/>
   </w:num>
   <w:num w:numId="2" w16cid:durableId="463278918">
-    <w:abstractNumId w:val="2"/>
+    <w:abstractNumId w:val="7"/>
   </w:num>
   <w:num w:numId="3" w16cid:durableId="1454516911">
-    <w:abstractNumId w:val="3"/>
+    <w:abstractNumId w:val="9"/>
   </w:num>
   <w:num w:numId="4" w16cid:durableId="108016189">
     <w:abstractNumId w:val="0"/>
   </w:num>
   <w:num w:numId="5" w16cid:durableId="422919694">
+    <w:abstractNumId w:val="16"/>
+  </w:num>
+  <w:num w:numId="6" w16cid:durableId="1951694002">
+    <w:abstractNumId w:val="5"/>
+  </w:num>
+  <w:num w:numId="7" w16cid:durableId="367802433">
+    <w:abstractNumId w:val="13"/>
+  </w:num>
+  <w:num w:numId="8" w16cid:durableId="1837726586">
+    <w:abstractNumId w:val="10"/>
+  </w:num>
+  <w:num w:numId="9" w16cid:durableId="1999452680">
+    <w:abstractNumId w:val="18"/>
+  </w:num>
+  <w:num w:numId="10" w16cid:durableId="1656490713">
+    <w:abstractNumId w:val="15"/>
+  </w:num>
+  <w:num w:numId="11" w16cid:durableId="1907491000">
+    <w:abstractNumId w:val="1"/>
+  </w:num>
+  <w:num w:numId="12" w16cid:durableId="419647603">
+    <w:abstractNumId w:val="3"/>
+  </w:num>
+  <w:num w:numId="13" w16cid:durableId="99380821">
+    <w:abstractNumId w:val="17"/>
+  </w:num>
+  <w:num w:numId="14" w16cid:durableId="1375809471">
+    <w:abstractNumId w:val="2"/>
+  </w:num>
+  <w:num w:numId="15" w16cid:durableId="871575136">
+    <w:abstractNumId w:val="11"/>
+  </w:num>
+  <w:num w:numId="16" w16cid:durableId="545029606">
     <w:abstractNumId w:val="6"/>
   </w:num>
-  <w:num w:numId="6" w16cid:durableId="1951694002">
-    <w:abstractNumId w:val="1"/>
+  <w:num w:numId="17" w16cid:durableId="1121916670">
+    <w:abstractNumId w:val="8"/>
   </w:num>
-  <w:num w:numId="7" w16cid:durableId="367802433">
-    <w:abstractNumId w:val="5"/>
+  <w:num w:numId="18" w16cid:durableId="805127160">
+    <w:abstractNumId w:val="4"/>
+  </w:num>
+  <w:num w:numId="19" w16cid:durableId="372771447">
+    <w:abstractNumId w:val="14"/>
   </w:num>
 </w:numbering>
 </file>
@@ -4307,8 +5982,11 @@
     <w:autoRedefine/>
     <w:uiPriority w:val="39"/>
     <w:unhideWhenUsed/>
-    <w:rsid w:val="008B2740"/>
+    <w:rsid w:val="002F25CF"/>
     <w:pPr>
+      <w:tabs>
+        <w:tab w:val="right" w:leader="dot" w:pos="9016"/>
+      </w:tabs>
       <w:spacing w:after="100"/>
     </w:pPr>
   </w:style>
@@ -4379,6 +6057,18 @@
     <w:pPr>
       <w:spacing w:after="0"/>
     </w:pPr>
+  </w:style>
+  <w:style w:type="character" w:styleId="UnresolvedMention">
+    <w:name w:val="Unresolved Mention"/>
+    <w:basedOn w:val="DefaultParagraphFont"/>
+    <w:uiPriority w:val="99"/>
+    <w:semiHidden/>
+    <w:unhideWhenUsed/>
+    <w:rsid w:val="002F25CF"/>
+    <w:rPr>
+      <w:color w:val="605E5C"/>
+      <w:shd w:val="clear" w:color="auto" w:fill="E1DFDD"/>
+    </w:rPr>
   </w:style>
 </w:styles>
 </file>

</xml_diff>